<commit_message>
fixed a small issue with figure numbering
</commit_message>
<xml_diff>
--- a/docs/master-thesis.docx
+++ b/docs/master-thesis.docx
@@ -144,15 +144,6 @@
             </w:r>
             <w:bookmarkEnd w:id="2"/>
           </w:p>
-          <w:p>
-            <w:pPr>
-              <w:jc w:val="center"/>
-              <w:rPr>
-                <w:b/>
-                <w:lang w:val="en-GB"/>
-              </w:rPr>
-            </w:pPr>
-          </w:p>
         </w:tc>
       </w:tr>
       <w:tr>
@@ -294,33 +285,69 @@
               <w:jc w:val="center"/>
             </w:pPr>
             <w:r>
-              <w:t>…………………………………………</w:t>
+              <w:rPr>
+                <w:noProof/>
+              </w:rPr>
+              <w:drawing>
+                <wp:inline distT="0" distB="0" distL="0" distR="0" wp14:anchorId="6BE99096" wp14:editId="66E20C38">
+                  <wp:extent cx="1803400" cy="431800"/>
+                  <wp:effectExtent l="0" t="0" r="6350" b="6350"/>
+                  <wp:docPr id="10" name="Bilde 10"/>
+                  <wp:cNvGraphicFramePr>
+                    <a:graphicFrameLocks xmlns:a="http://schemas.openxmlformats.org/drawingml/2006/main" noChangeAspect="1"/>
+                  </wp:cNvGraphicFramePr>
+                  <a:graphic xmlns:a="http://schemas.openxmlformats.org/drawingml/2006/main">
+                    <a:graphicData uri="http://schemas.openxmlformats.org/drawingml/2006/picture">
+                      <pic:pic xmlns:pic="http://schemas.openxmlformats.org/drawingml/2006/picture">
+                        <pic:nvPicPr>
+                          <pic:cNvPr id="1" name=""/>
+                          <pic:cNvPicPr/>
+                        </pic:nvPicPr>
+                        <pic:blipFill>
+                          <a:blip r:embed="rId9"/>
+                          <a:stretch>
+                            <a:fillRect/>
+                          </a:stretch>
+                        </pic:blipFill>
+                        <pic:spPr>
+                          <a:xfrm>
+                            <a:off x="0" y="0"/>
+                            <a:ext cx="1803793" cy="431894"/>
+                          </a:xfrm>
+                          <a:prstGeom prst="rect">
+                            <a:avLst/>
+                          </a:prstGeom>
+                        </pic:spPr>
+                      </pic:pic>
+                    </a:graphicData>
+                  </a:graphic>
+                </wp:inline>
+              </w:drawing>
             </w:r>
           </w:p>
           <w:p>
             <w:pPr>
               <w:jc w:val="center"/>
+              <w:rPr>
+                <w:lang w:val="en-GB"/>
+              </w:rPr>
             </w:pPr>
             <w:r>
+              <w:rPr>
+                <w:lang w:val="en-GB"/>
+              </w:rPr>
               <w:t>(</w:t>
             </w:r>
-            <w:proofErr w:type="spellStart"/>
-            <w:r>
-              <w:t>W</w:t>
-            </w:r>
-            <w:r>
-              <w:t>riter’s</w:t>
-            </w:r>
-            <w:proofErr w:type="spellEnd"/>
-            <w:r>
-              <w:t xml:space="preserve"> </w:t>
-            </w:r>
-            <w:proofErr w:type="spellStart"/>
-            <w:r>
-              <w:t>signature</w:t>
-            </w:r>
-            <w:proofErr w:type="spellEnd"/>
-            <w:r>
+            <w:r>
+              <w:rPr>
+                <w:lang w:val="en-GB"/>
+              </w:rPr>
+              <w:t>Writer’s Signature</w:t>
+            </w:r>
+            <w:r>
+              <w:rPr>
+                <w:lang w:val="en-GB"/>
+              </w:rPr>
               <w:t>)</w:t>
             </w:r>
           </w:p>
@@ -516,6 +543,12 @@
                 <w:lang w:val="en-US"/>
               </w:rPr>
             </w:pPr>
+            <w:r>
+              <w:rPr>
+                <w:lang w:val="en-US"/>
+              </w:rPr>
+              <w:t xml:space="preserve">  </w:t>
+            </w:r>
           </w:p>
           <w:p>
             <w:pPr>
@@ -527,24 +560,26 @@
               <w:rPr>
                 <w:lang w:val="en-US"/>
               </w:rPr>
-              <w:t xml:space="preserve">         Pages: </w:t>
+              <w:t xml:space="preserve">   </w:t>
             </w:r>
             <w:r>
               <w:rPr>
                 <w:lang w:val="en-US"/>
               </w:rPr>
-              <w:t>5</w:t>
+              <w:t xml:space="preserve">Pages: </w:t>
             </w:r>
             <w:r>
               <w:rPr>
                 <w:lang w:val="en-US"/>
               </w:rPr>
-              <w:t>8</w:t>
+              <w:t>61</w:t>
             </w:r>
           </w:p>
           <w:p>
             <w:pPr>
               <w:rPr>
+                <w:b/>
+                <w:bCs/>
                 <w:lang w:val="en-US"/>
               </w:rPr>
             </w:pPr>
@@ -552,44 +587,106 @@
               <w:rPr>
                 <w:lang w:val="en-US"/>
               </w:rPr>
-              <w:t xml:space="preserve">     + enclosure:</w:t>
+              <w:t xml:space="preserve">+ </w:t>
             </w:r>
             <w:r>
               <w:rPr>
                 <w:lang w:val="en-US"/>
               </w:rPr>
-              <w:t xml:space="preserve"> </w:t>
+              <w:t xml:space="preserve">Source </w:t>
             </w:r>
             <w:r>
               <w:rPr>
                 <w:lang w:val="en-US"/>
               </w:rPr>
-              <w:t>Source Code</w:t>
-            </w:r>
+              <w:t>c</w:t>
+            </w:r>
+            <w:r>
+              <w:rPr>
+                <w:lang w:val="en-US"/>
+              </w:rPr>
+              <w:t xml:space="preserve">ode of </w:t>
+            </w:r>
+            <w:r>
+              <w:rPr>
+                <w:lang w:val="en-US"/>
+              </w:rPr>
+              <w:t>t</w:t>
+            </w:r>
+            <w:r>
+              <w:rPr>
+                <w:lang w:val="en-US"/>
+              </w:rPr>
+              <w:t xml:space="preserve">he </w:t>
+            </w:r>
+            <w:r>
+              <w:rPr>
+                <w:lang w:val="en-US"/>
+              </w:rPr>
+              <w:t>t</w:t>
+            </w:r>
+            <w:r>
+              <w:rPr>
+                <w:lang w:val="en-US"/>
+              </w:rPr>
+              <w:t xml:space="preserve">echnical </w:t>
+            </w:r>
+            <w:r>
+              <w:rPr>
+                <w:lang w:val="en-US"/>
+              </w:rPr>
+              <w:t>s</w:t>
+            </w:r>
+            <w:r>
+              <w:rPr>
+                <w:lang w:val="en-US"/>
+              </w:rPr>
+              <w:t xml:space="preserve">olution is attached to this PDF, also available on GitHub via the link: </w:t>
+            </w:r>
+            <w:hyperlink r:id="rId10" w:history="1">
+              <w:r>
+                <w:rPr>
+                  <w:rStyle w:val="Hyperkobling"/>
+                  <w:lang w:val="en-US"/>
+                </w:rPr>
+                <w:t>https://github.com/MohammedGuniem/social-media-influence_analyzer</w:t>
+              </w:r>
+            </w:hyperlink>
           </w:p>
           <w:p>
-            <w:pPr>
-              <w:rPr>
-                <w:lang w:val="en-US"/>
-              </w:rPr>
-            </w:pPr>
+            <w:r>
+              <w:t xml:space="preserve">+ </w:t>
+            </w:r>
+            <w:r>
+              <w:rPr>
+                <w:lang w:val="en-GB"/>
+              </w:rPr>
+              <w:t>Demonstration Site</w:t>
+            </w:r>
+            <w:r>
+              <w:t xml:space="preserve"> at</w:t>
+            </w:r>
+            <w:r>
+              <w:t xml:space="preserve"> </w:t>
+            </w:r>
+            <w:hyperlink r:id="rId11" w:history="1">
+              <w:r>
+                <w:rPr>
+                  <w:rStyle w:val="Hyperkobling"/>
+                </w:rPr>
+                <w:t>https://smia.uis.no</w:t>
+              </w:r>
+            </w:hyperlink>
+            <w:r>
+              <w:t>.</w:t>
+            </w:r>
           </w:p>
+          <w:p/>
           <w:p>
-            <w:pPr>
-              <w:rPr>
-                <w:lang w:val="en-US"/>
-              </w:rPr>
-            </w:pPr>
-            <w:r>
-              <w:rPr>
-                <w:lang w:val="en-US"/>
-              </w:rPr>
+            <w:r>
               <w:t xml:space="preserve">         Stavanger, </w:t>
             </w:r>
             <w:r>
-              <w:rPr>
-                <w:lang w:val="en-US"/>
-              </w:rPr>
               <w:t>10.08.2021</w:t>
             </w:r>
           </w:p>
@@ -601,7 +698,7 @@
         <w:pStyle w:val="Brdtekst"/>
         <w:ind w:firstLine="0"/>
         <w:rPr>
-          <w:lang w:val="en-US"/>
+          <w:lang w:val="nb-NO"/>
         </w:rPr>
       </w:pPr>
     </w:p>
@@ -701,7 +798,7 @@
             </w:rPr>
             <w:fldChar w:fldCharType="separate"/>
           </w:r>
-          <w:hyperlink w:anchor="_Toc78835468" w:history="1">
+          <w:hyperlink w:anchor="_Toc78896900" w:history="1">
             <w:r>
               <w:rPr>
                 <w:rStyle w:val="Hyperkobling"/>
@@ -732,7 +829,7 @@
                 <w:noProof/>
                 <w:webHidden/>
               </w:rPr>
-              <w:instrText xml:space="preserve"> PAGEREF _Toc78835468 \h </w:instrText>
+              <w:instrText xml:space="preserve"> PAGEREF _Toc78896900 \h </w:instrText>
             </w:r>
             <w:r>
               <w:rPr>
@@ -776,7 +873,7 @@
               <w:lang w:eastAsia="nb-NO"/>
             </w:rPr>
           </w:pPr>
-          <w:hyperlink w:anchor="_Toc78835469" w:history="1">
+          <w:hyperlink w:anchor="_Toc78896901" w:history="1">
             <w:r>
               <w:rPr>
                 <w:rStyle w:val="Hyperkobling"/>
@@ -822,7 +919,7 @@
                 <w:noProof/>
                 <w:webHidden/>
               </w:rPr>
-              <w:instrText xml:space="preserve"> PAGEREF _Toc78835469 \h </w:instrText>
+              <w:instrText xml:space="preserve"> PAGEREF _Toc78896901 \h </w:instrText>
             </w:r>
             <w:r>
               <w:rPr>
@@ -866,7 +963,7 @@
               <w:lang w:eastAsia="nb-NO"/>
             </w:rPr>
           </w:pPr>
-          <w:hyperlink w:anchor="_Toc78835470" w:history="1">
+          <w:hyperlink w:anchor="_Toc78896902" w:history="1">
             <w:r>
               <w:rPr>
                 <w:rStyle w:val="Hyperkobling"/>
@@ -912,7 +1009,7 @@
                 <w:noProof/>
                 <w:webHidden/>
               </w:rPr>
-              <w:instrText xml:space="preserve"> PAGEREF _Toc78835470 \h </w:instrText>
+              <w:instrText xml:space="preserve"> PAGEREF _Toc78896902 \h </w:instrText>
             </w:r>
             <w:r>
               <w:rPr>
@@ -955,7 +1052,7 @@
               <w:lang w:eastAsia="nb-NO"/>
             </w:rPr>
           </w:pPr>
-          <w:hyperlink w:anchor="_Toc78835471" w:history="1">
+          <w:hyperlink w:anchor="_Toc78896903" w:history="1">
             <w:r>
               <w:rPr>
                 <w:rStyle w:val="Hyperkobling"/>
@@ -984,7 +1081,7 @@
                 <w:noProof/>
                 <w:webHidden/>
               </w:rPr>
-              <w:instrText xml:space="preserve"> PAGEREF _Toc78835471 \h </w:instrText>
+              <w:instrText xml:space="preserve"> PAGEREF _Toc78896903 \h </w:instrText>
             </w:r>
             <w:r>
               <w:rPr>
@@ -1004,7 +1101,7 @@
                 <w:noProof/>
                 <w:webHidden/>
               </w:rPr>
-              <w:t>6</w:t>
+              <w:t>5</w:t>
             </w:r>
             <w:r>
               <w:rPr>
@@ -1027,7 +1124,7 @@
               <w:lang w:eastAsia="nb-NO"/>
             </w:rPr>
           </w:pPr>
-          <w:hyperlink w:anchor="_Toc78835472" w:history="1">
+          <w:hyperlink w:anchor="_Toc78896904" w:history="1">
             <w:r>
               <w:rPr>
                 <w:rStyle w:val="Hyperkobling"/>
@@ -1056,7 +1153,7 @@
                 <w:noProof/>
                 <w:webHidden/>
               </w:rPr>
-              <w:instrText xml:space="preserve"> PAGEREF _Toc78835472 \h </w:instrText>
+              <w:instrText xml:space="preserve"> PAGEREF _Toc78896904 \h </w:instrText>
             </w:r>
             <w:r>
               <w:rPr>
@@ -1099,7 +1196,7 @@
               <w:lang w:eastAsia="nb-NO"/>
             </w:rPr>
           </w:pPr>
-          <w:hyperlink w:anchor="_Toc78835473" w:history="1">
+          <w:hyperlink w:anchor="_Toc78896905" w:history="1">
             <w:r>
               <w:rPr>
                 <w:rStyle w:val="Hyperkobling"/>
@@ -1129,7 +1226,7 @@
                 <w:noProof/>
                 <w:webHidden/>
               </w:rPr>
-              <w:instrText xml:space="preserve"> PAGEREF _Toc78835473 \h </w:instrText>
+              <w:instrText xml:space="preserve"> PAGEREF _Toc78896905 \h </w:instrText>
             </w:r>
             <w:r>
               <w:rPr>
@@ -1172,7 +1269,7 @@
               <w:lang w:eastAsia="nb-NO"/>
             </w:rPr>
           </w:pPr>
-          <w:hyperlink w:anchor="_Toc78835474" w:history="1">
+          <w:hyperlink w:anchor="_Toc78896906" w:history="1">
             <w:r>
               <w:rPr>
                 <w:rStyle w:val="Hyperkobling"/>
@@ -1202,7 +1299,7 @@
                 <w:noProof/>
                 <w:webHidden/>
               </w:rPr>
-              <w:instrText xml:space="preserve"> PAGEREF _Toc78835474 \h </w:instrText>
+              <w:instrText xml:space="preserve"> PAGEREF _Toc78896906 \h </w:instrText>
             </w:r>
             <w:r>
               <w:rPr>
@@ -1245,7 +1342,7 @@
               <w:lang w:eastAsia="nb-NO"/>
             </w:rPr>
           </w:pPr>
-          <w:hyperlink w:anchor="_Toc78835475" w:history="1">
+          <w:hyperlink w:anchor="_Toc78896907" w:history="1">
             <w:r>
               <w:rPr>
                 <w:rStyle w:val="Hyperkobling"/>
@@ -1275,7 +1372,7 @@
                 <w:noProof/>
                 <w:webHidden/>
               </w:rPr>
-              <w:instrText xml:space="preserve"> PAGEREF _Toc78835475 \h </w:instrText>
+              <w:instrText xml:space="preserve"> PAGEREF _Toc78896907 \h </w:instrText>
             </w:r>
             <w:r>
               <w:rPr>
@@ -1319,7 +1416,7 @@
               <w:lang w:eastAsia="nb-NO"/>
             </w:rPr>
           </w:pPr>
-          <w:hyperlink w:anchor="_Toc78835476" w:history="1">
+          <w:hyperlink w:anchor="_Toc78896908" w:history="1">
             <w:r>
               <w:rPr>
                 <w:rStyle w:val="Hyperkobling"/>
@@ -1365,7 +1462,7 @@
                 <w:noProof/>
                 <w:webHidden/>
               </w:rPr>
-              <w:instrText xml:space="preserve"> PAGEREF _Toc78835476 \h </w:instrText>
+              <w:instrText xml:space="preserve"> PAGEREF _Toc78896908 \h </w:instrText>
             </w:r>
             <w:r>
               <w:rPr>
@@ -1409,7 +1506,7 @@
               <w:lang w:eastAsia="nb-NO"/>
             </w:rPr>
           </w:pPr>
-          <w:hyperlink w:anchor="_Toc78835477" w:history="1">
+          <w:hyperlink w:anchor="_Toc78896909" w:history="1">
             <w:r>
               <w:rPr>
                 <w:rStyle w:val="Hyperkobling"/>
@@ -1455,7 +1552,7 @@
                 <w:noProof/>
                 <w:webHidden/>
               </w:rPr>
-              <w:instrText xml:space="preserve"> PAGEREF _Toc78835477 \h </w:instrText>
+              <w:instrText xml:space="preserve"> PAGEREF _Toc78896909 \h </w:instrText>
             </w:r>
             <w:r>
               <w:rPr>
@@ -1499,7 +1596,7 @@
               <w:lang w:eastAsia="nb-NO"/>
             </w:rPr>
           </w:pPr>
-          <w:hyperlink w:anchor="_Toc78835478" w:history="1">
+          <w:hyperlink w:anchor="_Toc78896910" w:history="1">
             <w:r>
               <w:rPr>
                 <w:rStyle w:val="Hyperkobling"/>
@@ -1545,7 +1642,7 @@
                 <w:noProof/>
                 <w:webHidden/>
               </w:rPr>
-              <w:instrText xml:space="preserve"> PAGEREF _Toc78835478 \h </w:instrText>
+              <w:instrText xml:space="preserve"> PAGEREF _Toc78896910 \h </w:instrText>
             </w:r>
             <w:r>
               <w:rPr>
@@ -1588,7 +1685,7 @@
               <w:lang w:eastAsia="nb-NO"/>
             </w:rPr>
           </w:pPr>
-          <w:hyperlink w:anchor="_Toc78835479" w:history="1">
+          <w:hyperlink w:anchor="_Toc78896911" w:history="1">
             <w:r>
               <w:rPr>
                 <w:rStyle w:val="Hyperkobling"/>
@@ -1618,7 +1715,7 @@
                 <w:noProof/>
                 <w:webHidden/>
               </w:rPr>
-              <w:instrText xml:space="preserve"> PAGEREF _Toc78835479 \h </w:instrText>
+              <w:instrText xml:space="preserve"> PAGEREF _Toc78896911 \h </w:instrText>
             </w:r>
             <w:r>
               <w:rPr>
@@ -1661,7 +1758,7 @@
               <w:lang w:eastAsia="nb-NO"/>
             </w:rPr>
           </w:pPr>
-          <w:hyperlink w:anchor="_Toc78835480" w:history="1">
+          <w:hyperlink w:anchor="_Toc78896912" w:history="1">
             <w:r>
               <w:rPr>
                 <w:rStyle w:val="Hyperkobling"/>
@@ -1691,7 +1788,7 @@
                 <w:noProof/>
                 <w:webHidden/>
               </w:rPr>
-              <w:instrText xml:space="preserve"> PAGEREF _Toc78835480 \h </w:instrText>
+              <w:instrText xml:space="preserve"> PAGEREF _Toc78896912 \h </w:instrText>
             </w:r>
             <w:r>
               <w:rPr>
@@ -1734,7 +1831,7 @@
               <w:lang w:eastAsia="nb-NO"/>
             </w:rPr>
           </w:pPr>
-          <w:hyperlink w:anchor="_Toc78835481" w:history="1">
+          <w:hyperlink w:anchor="_Toc78896913" w:history="1">
             <w:r>
               <w:rPr>
                 <w:rStyle w:val="Hyperkobling"/>
@@ -1764,7 +1861,7 @@
                 <w:noProof/>
                 <w:webHidden/>
               </w:rPr>
-              <w:instrText xml:space="preserve"> PAGEREF _Toc78835481 \h </w:instrText>
+              <w:instrText xml:space="preserve"> PAGEREF _Toc78896913 \h </w:instrText>
             </w:r>
             <w:r>
               <w:rPr>
@@ -1807,7 +1904,7 @@
               <w:lang w:eastAsia="nb-NO"/>
             </w:rPr>
           </w:pPr>
-          <w:hyperlink w:anchor="_Toc78835482" w:history="1">
+          <w:hyperlink w:anchor="_Toc78896914" w:history="1">
             <w:r>
               <w:rPr>
                 <w:rStyle w:val="Hyperkobling"/>
@@ -1837,7 +1934,7 @@
                 <w:noProof/>
                 <w:webHidden/>
               </w:rPr>
-              <w:instrText xml:space="preserve"> PAGEREF _Toc78835482 \h </w:instrText>
+              <w:instrText xml:space="preserve"> PAGEREF _Toc78896914 \h </w:instrText>
             </w:r>
             <w:r>
               <w:rPr>
@@ -1880,7 +1977,7 @@
               <w:lang w:eastAsia="nb-NO"/>
             </w:rPr>
           </w:pPr>
-          <w:hyperlink w:anchor="_Toc78835483" w:history="1">
+          <w:hyperlink w:anchor="_Toc78896915" w:history="1">
             <w:r>
               <w:rPr>
                 <w:rStyle w:val="Hyperkobling"/>
@@ -1910,7 +2007,7 @@
                 <w:noProof/>
                 <w:webHidden/>
               </w:rPr>
-              <w:instrText xml:space="preserve"> PAGEREF _Toc78835483 \h </w:instrText>
+              <w:instrText xml:space="preserve"> PAGEREF _Toc78896915 \h </w:instrText>
             </w:r>
             <w:r>
               <w:rPr>
@@ -1953,7 +2050,7 @@
               <w:lang w:eastAsia="nb-NO"/>
             </w:rPr>
           </w:pPr>
-          <w:hyperlink w:anchor="_Toc78835484" w:history="1">
+          <w:hyperlink w:anchor="_Toc78896916" w:history="1">
             <w:r>
               <w:rPr>
                 <w:rStyle w:val="Hyperkobling"/>
@@ -1983,7 +2080,7 @@
                 <w:noProof/>
                 <w:webHidden/>
               </w:rPr>
-              <w:instrText xml:space="preserve"> PAGEREF _Toc78835484 \h </w:instrText>
+              <w:instrText xml:space="preserve"> PAGEREF _Toc78896916 \h </w:instrText>
             </w:r>
             <w:r>
               <w:rPr>
@@ -2026,7 +2123,7 @@
               <w:lang w:eastAsia="nb-NO"/>
             </w:rPr>
           </w:pPr>
-          <w:hyperlink w:anchor="_Toc78835485" w:history="1">
+          <w:hyperlink w:anchor="_Toc78896917" w:history="1">
             <w:r>
               <w:rPr>
                 <w:rStyle w:val="Hyperkobling"/>
@@ -2055,7 +2152,7 @@
                 <w:noProof/>
                 <w:webHidden/>
               </w:rPr>
-              <w:instrText xml:space="preserve"> PAGEREF _Toc78835485 \h </w:instrText>
+              <w:instrText xml:space="preserve"> PAGEREF _Toc78896917 \h </w:instrText>
             </w:r>
             <w:r>
               <w:rPr>
@@ -2098,7 +2195,7 @@
               <w:lang w:eastAsia="nb-NO"/>
             </w:rPr>
           </w:pPr>
-          <w:hyperlink w:anchor="_Toc78835486" w:history="1">
+          <w:hyperlink w:anchor="_Toc78896918" w:history="1">
             <w:r>
               <w:rPr>
                 <w:rStyle w:val="Hyperkobling"/>
@@ -2127,7 +2224,7 @@
                 <w:noProof/>
                 <w:webHidden/>
               </w:rPr>
-              <w:instrText xml:space="preserve"> PAGEREF _Toc78835486 \h </w:instrText>
+              <w:instrText xml:space="preserve"> PAGEREF _Toc78896918 \h </w:instrText>
             </w:r>
             <w:r>
               <w:rPr>
@@ -2170,7 +2267,7 @@
               <w:lang w:eastAsia="nb-NO"/>
             </w:rPr>
           </w:pPr>
-          <w:hyperlink w:anchor="_Toc78835487" w:history="1">
+          <w:hyperlink w:anchor="_Toc78896919" w:history="1">
             <w:r>
               <w:rPr>
                 <w:rStyle w:val="Hyperkobling"/>
@@ -2199,7 +2296,7 @@
                 <w:noProof/>
                 <w:webHidden/>
               </w:rPr>
-              <w:instrText xml:space="preserve"> PAGEREF _Toc78835487 \h </w:instrText>
+              <w:instrText xml:space="preserve"> PAGEREF _Toc78896919 \h </w:instrText>
             </w:r>
             <w:r>
               <w:rPr>
@@ -2242,7 +2339,7 @@
               <w:lang w:eastAsia="nb-NO"/>
             </w:rPr>
           </w:pPr>
-          <w:hyperlink w:anchor="_Toc78835488" w:history="1">
+          <w:hyperlink w:anchor="_Toc78896920" w:history="1">
             <w:r>
               <w:rPr>
                 <w:rStyle w:val="Hyperkobling"/>
@@ -2272,7 +2369,7 @@
                 <w:noProof/>
                 <w:webHidden/>
               </w:rPr>
-              <w:instrText xml:space="preserve"> PAGEREF _Toc78835488 \h </w:instrText>
+              <w:instrText xml:space="preserve"> PAGEREF _Toc78896920 \h </w:instrText>
             </w:r>
             <w:r>
               <w:rPr>
@@ -2315,7 +2412,7 @@
               <w:lang w:eastAsia="nb-NO"/>
             </w:rPr>
           </w:pPr>
-          <w:hyperlink w:anchor="_Toc78835489" w:history="1">
+          <w:hyperlink w:anchor="_Toc78896921" w:history="1">
             <w:r>
               <w:rPr>
                 <w:rStyle w:val="Hyperkobling"/>
@@ -2344,7 +2441,7 @@
                 <w:noProof/>
                 <w:webHidden/>
               </w:rPr>
-              <w:instrText xml:space="preserve"> PAGEREF _Toc78835489 \h </w:instrText>
+              <w:instrText xml:space="preserve"> PAGEREF _Toc78896921 \h </w:instrText>
             </w:r>
             <w:r>
               <w:rPr>
@@ -2388,7 +2485,7 @@
               <w:lang w:eastAsia="nb-NO"/>
             </w:rPr>
           </w:pPr>
-          <w:hyperlink w:anchor="_Toc78835490" w:history="1">
+          <w:hyperlink w:anchor="_Toc78896922" w:history="1">
             <w:r>
               <w:rPr>
                 <w:rStyle w:val="Hyperkobling"/>
@@ -2434,7 +2531,7 @@
                 <w:noProof/>
                 <w:webHidden/>
               </w:rPr>
-              <w:instrText xml:space="preserve"> PAGEREF _Toc78835490 \h </w:instrText>
+              <w:instrText xml:space="preserve"> PAGEREF _Toc78896922 \h </w:instrText>
             </w:r>
             <w:r>
               <w:rPr>
@@ -2477,7 +2574,7 @@
               <w:lang w:eastAsia="nb-NO"/>
             </w:rPr>
           </w:pPr>
-          <w:hyperlink w:anchor="_Toc78835491" w:history="1">
+          <w:hyperlink w:anchor="_Toc78896923" w:history="1">
             <w:r>
               <w:rPr>
                 <w:rStyle w:val="Hyperkobling"/>
@@ -2506,7 +2603,7 @@
                 <w:noProof/>
                 <w:webHidden/>
               </w:rPr>
-              <w:instrText xml:space="preserve"> PAGEREF _Toc78835491 \h </w:instrText>
+              <w:instrText xml:space="preserve"> PAGEREF _Toc78896923 \h </w:instrText>
             </w:r>
             <w:r>
               <w:rPr>
@@ -2549,7 +2646,7 @@
               <w:lang w:eastAsia="nb-NO"/>
             </w:rPr>
           </w:pPr>
-          <w:hyperlink w:anchor="_Toc78835492" w:history="1">
+          <w:hyperlink w:anchor="_Toc78896924" w:history="1">
             <w:r>
               <w:rPr>
                 <w:rStyle w:val="Hyperkobling"/>
@@ -2578,7 +2675,7 @@
                 <w:noProof/>
                 <w:webHidden/>
               </w:rPr>
-              <w:instrText xml:space="preserve"> PAGEREF _Toc78835492 \h </w:instrText>
+              <w:instrText xml:space="preserve"> PAGEREF _Toc78896924 \h </w:instrText>
             </w:r>
             <w:r>
               <w:rPr>
@@ -2621,7 +2718,7 @@
               <w:lang w:eastAsia="nb-NO"/>
             </w:rPr>
           </w:pPr>
-          <w:hyperlink w:anchor="_Toc78835493" w:history="1">
+          <w:hyperlink w:anchor="_Toc78896925" w:history="1">
             <w:r>
               <w:rPr>
                 <w:rStyle w:val="Hyperkobling"/>
@@ -2650,7 +2747,7 @@
                 <w:noProof/>
                 <w:webHidden/>
               </w:rPr>
-              <w:instrText xml:space="preserve"> PAGEREF _Toc78835493 \h </w:instrText>
+              <w:instrText xml:space="preserve"> PAGEREF _Toc78896925 \h </w:instrText>
             </w:r>
             <w:r>
               <w:rPr>
@@ -2693,7 +2790,7 @@
               <w:lang w:eastAsia="nb-NO"/>
             </w:rPr>
           </w:pPr>
-          <w:hyperlink w:anchor="_Toc78835494" w:history="1">
+          <w:hyperlink w:anchor="_Toc78896926" w:history="1">
             <w:r>
               <w:rPr>
                 <w:rStyle w:val="Hyperkobling"/>
@@ -2722,7 +2819,7 @@
                 <w:noProof/>
                 <w:webHidden/>
               </w:rPr>
-              <w:instrText xml:space="preserve"> PAGEREF _Toc78835494 \h </w:instrText>
+              <w:instrText xml:space="preserve"> PAGEREF _Toc78896926 \h </w:instrText>
             </w:r>
             <w:r>
               <w:rPr>
@@ -2765,7 +2862,7 @@
               <w:lang w:eastAsia="nb-NO"/>
             </w:rPr>
           </w:pPr>
-          <w:hyperlink w:anchor="_Toc78835495" w:history="1">
+          <w:hyperlink w:anchor="_Toc78896927" w:history="1">
             <w:r>
               <w:rPr>
                 <w:rStyle w:val="Hyperkobling"/>
@@ -2794,7 +2891,7 @@
                 <w:noProof/>
                 <w:webHidden/>
               </w:rPr>
-              <w:instrText xml:space="preserve"> PAGEREF _Toc78835495 \h </w:instrText>
+              <w:instrText xml:space="preserve"> PAGEREF _Toc78896927 \h </w:instrText>
             </w:r>
             <w:r>
               <w:rPr>
@@ -2837,7 +2934,7 @@
               <w:lang w:eastAsia="nb-NO"/>
             </w:rPr>
           </w:pPr>
-          <w:hyperlink w:anchor="_Toc78835496" w:history="1">
+          <w:hyperlink w:anchor="_Toc78896928" w:history="1">
             <w:r>
               <w:rPr>
                 <w:rStyle w:val="Hyperkobling"/>
@@ -2866,7 +2963,7 @@
                 <w:noProof/>
                 <w:webHidden/>
               </w:rPr>
-              <w:instrText xml:space="preserve"> PAGEREF _Toc78835496 \h </w:instrText>
+              <w:instrText xml:space="preserve"> PAGEREF _Toc78896928 \h </w:instrText>
             </w:r>
             <w:r>
               <w:rPr>
@@ -2909,7 +3006,7 @@
               <w:lang w:eastAsia="nb-NO"/>
             </w:rPr>
           </w:pPr>
-          <w:hyperlink w:anchor="_Toc78835497" w:history="1">
+          <w:hyperlink w:anchor="_Toc78896929" w:history="1">
             <w:r>
               <w:rPr>
                 <w:rStyle w:val="Hyperkobling"/>
@@ -2938,7 +3035,7 @@
                 <w:noProof/>
                 <w:webHidden/>
               </w:rPr>
-              <w:instrText xml:space="preserve"> PAGEREF _Toc78835497 \h </w:instrText>
+              <w:instrText xml:space="preserve"> PAGEREF _Toc78896929 \h </w:instrText>
             </w:r>
             <w:r>
               <w:rPr>
@@ -2981,7 +3078,7 @@
               <w:lang w:eastAsia="nb-NO"/>
             </w:rPr>
           </w:pPr>
-          <w:hyperlink w:anchor="_Toc78835498" w:history="1">
+          <w:hyperlink w:anchor="_Toc78896930" w:history="1">
             <w:r>
               <w:rPr>
                 <w:rStyle w:val="Hyperkobling"/>
@@ -3010,7 +3107,7 @@
                 <w:noProof/>
                 <w:webHidden/>
               </w:rPr>
-              <w:instrText xml:space="preserve"> PAGEREF _Toc78835498 \h </w:instrText>
+              <w:instrText xml:space="preserve"> PAGEREF _Toc78896930 \h </w:instrText>
             </w:r>
             <w:r>
               <w:rPr>
@@ -3053,7 +3150,7 @@
               <w:lang w:eastAsia="nb-NO"/>
             </w:rPr>
           </w:pPr>
-          <w:hyperlink w:anchor="_Toc78835499" w:history="1">
+          <w:hyperlink w:anchor="_Toc78896931" w:history="1">
             <w:r>
               <w:rPr>
                 <w:rStyle w:val="Hyperkobling"/>
@@ -3082,7 +3179,7 @@
                 <w:noProof/>
                 <w:webHidden/>
               </w:rPr>
-              <w:instrText xml:space="preserve"> PAGEREF _Toc78835499 \h </w:instrText>
+              <w:instrText xml:space="preserve"> PAGEREF _Toc78896931 \h </w:instrText>
             </w:r>
             <w:r>
               <w:rPr>
@@ -3125,7 +3222,7 @@
               <w:lang w:eastAsia="nb-NO"/>
             </w:rPr>
           </w:pPr>
-          <w:hyperlink w:anchor="_Toc78835500" w:history="1">
+          <w:hyperlink w:anchor="_Toc78896932" w:history="1">
             <w:r>
               <w:rPr>
                 <w:rStyle w:val="Hyperkobling"/>
@@ -3154,7 +3251,7 @@
                 <w:noProof/>
                 <w:webHidden/>
               </w:rPr>
-              <w:instrText xml:space="preserve"> PAGEREF _Toc78835500 \h </w:instrText>
+              <w:instrText xml:space="preserve"> PAGEREF _Toc78896932 \h </w:instrText>
             </w:r>
             <w:r>
               <w:rPr>
@@ -3197,7 +3294,7 @@
               <w:lang w:eastAsia="nb-NO"/>
             </w:rPr>
           </w:pPr>
-          <w:hyperlink w:anchor="_Toc78835501" w:history="1">
+          <w:hyperlink w:anchor="_Toc78896933" w:history="1">
             <w:r>
               <w:rPr>
                 <w:rStyle w:val="Hyperkobling"/>
@@ -3226,7 +3323,7 @@
                 <w:noProof/>
                 <w:webHidden/>
               </w:rPr>
-              <w:instrText xml:space="preserve"> PAGEREF _Toc78835501 \h </w:instrText>
+              <w:instrText xml:space="preserve"> PAGEREF _Toc78896933 \h </w:instrText>
             </w:r>
             <w:r>
               <w:rPr>
@@ -3269,7 +3366,7 @@
               <w:lang w:eastAsia="nb-NO"/>
             </w:rPr>
           </w:pPr>
-          <w:hyperlink w:anchor="_Toc78835502" w:history="1">
+          <w:hyperlink w:anchor="_Toc78896934" w:history="1">
             <w:r>
               <w:rPr>
                 <w:rStyle w:val="Hyperkobling"/>
@@ -3298,7 +3395,7 @@
                 <w:noProof/>
                 <w:webHidden/>
               </w:rPr>
-              <w:instrText xml:space="preserve"> PAGEREF _Toc78835502 \h </w:instrText>
+              <w:instrText xml:space="preserve"> PAGEREF _Toc78896934 \h </w:instrText>
             </w:r>
             <w:r>
               <w:rPr>
@@ -3341,7 +3438,7 @@
               <w:lang w:eastAsia="nb-NO"/>
             </w:rPr>
           </w:pPr>
-          <w:hyperlink w:anchor="_Toc78835503" w:history="1">
+          <w:hyperlink w:anchor="_Toc78896935" w:history="1">
             <w:r>
               <w:rPr>
                 <w:rStyle w:val="Hyperkobling"/>
@@ -3370,7 +3467,7 @@
                 <w:noProof/>
                 <w:webHidden/>
               </w:rPr>
-              <w:instrText xml:space="preserve"> PAGEREF _Toc78835503 \h </w:instrText>
+              <w:instrText xml:space="preserve"> PAGEREF _Toc78896935 \h </w:instrText>
             </w:r>
             <w:r>
               <w:rPr>
@@ -3413,7 +3510,7 @@
               <w:lang w:eastAsia="nb-NO"/>
             </w:rPr>
           </w:pPr>
-          <w:hyperlink w:anchor="_Toc78835504" w:history="1">
+          <w:hyperlink w:anchor="_Toc78896936" w:history="1">
             <w:r>
               <w:rPr>
                 <w:rStyle w:val="Hyperkobling"/>
@@ -3442,7 +3539,7 @@
                 <w:noProof/>
                 <w:webHidden/>
               </w:rPr>
-              <w:instrText xml:space="preserve"> PAGEREF _Toc78835504 \h </w:instrText>
+              <w:instrText xml:space="preserve"> PAGEREF _Toc78896936 \h </w:instrText>
             </w:r>
             <w:r>
               <w:rPr>
@@ -3485,7 +3582,7 @@
               <w:lang w:eastAsia="nb-NO"/>
             </w:rPr>
           </w:pPr>
-          <w:hyperlink w:anchor="_Toc78835505" w:history="1">
+          <w:hyperlink w:anchor="_Toc78896937" w:history="1">
             <w:r>
               <w:rPr>
                 <w:rStyle w:val="Hyperkobling"/>
@@ -3514,7 +3611,7 @@
                 <w:noProof/>
                 <w:webHidden/>
               </w:rPr>
-              <w:instrText xml:space="preserve"> PAGEREF _Toc78835505 \h </w:instrText>
+              <w:instrText xml:space="preserve"> PAGEREF _Toc78896937 \h </w:instrText>
             </w:r>
             <w:r>
               <w:rPr>
@@ -3557,7 +3654,7 @@
               <w:lang w:eastAsia="nb-NO"/>
             </w:rPr>
           </w:pPr>
-          <w:hyperlink w:anchor="_Toc78835506" w:history="1">
+          <w:hyperlink w:anchor="_Toc78896938" w:history="1">
             <w:r>
               <w:rPr>
                 <w:rStyle w:val="Hyperkobling"/>
@@ -3586,7 +3683,7 @@
                 <w:noProof/>
                 <w:webHidden/>
               </w:rPr>
-              <w:instrText xml:space="preserve"> PAGEREF _Toc78835506 \h </w:instrText>
+              <w:instrText xml:space="preserve"> PAGEREF _Toc78896938 \h </w:instrText>
             </w:r>
             <w:r>
               <w:rPr>
@@ -3629,7 +3726,7 @@
               <w:lang w:eastAsia="nb-NO"/>
             </w:rPr>
           </w:pPr>
-          <w:hyperlink w:anchor="_Toc78835507" w:history="1">
+          <w:hyperlink w:anchor="_Toc78896939" w:history="1">
             <w:r>
               <w:rPr>
                 <w:rStyle w:val="Hyperkobling"/>
@@ -3658,7 +3755,7 @@
                 <w:noProof/>
                 <w:webHidden/>
               </w:rPr>
-              <w:instrText xml:space="preserve"> PAGEREF _Toc78835507 \h </w:instrText>
+              <w:instrText xml:space="preserve"> PAGEREF _Toc78896939 \h </w:instrText>
             </w:r>
             <w:r>
               <w:rPr>
@@ -3701,7 +3798,7 @@
               <w:lang w:eastAsia="nb-NO"/>
             </w:rPr>
           </w:pPr>
-          <w:hyperlink w:anchor="_Toc78835508" w:history="1">
+          <w:hyperlink w:anchor="_Toc78896940" w:history="1">
             <w:r>
               <w:rPr>
                 <w:rStyle w:val="Hyperkobling"/>
@@ -3730,7 +3827,7 @@
                 <w:noProof/>
                 <w:webHidden/>
               </w:rPr>
-              <w:instrText xml:space="preserve"> PAGEREF _Toc78835508 \h </w:instrText>
+              <w:instrText xml:space="preserve"> PAGEREF _Toc78896940 \h </w:instrText>
             </w:r>
             <w:r>
               <w:rPr>
@@ -3773,7 +3870,7 @@
               <w:lang w:eastAsia="nb-NO"/>
             </w:rPr>
           </w:pPr>
-          <w:hyperlink w:anchor="_Toc78835509" w:history="1">
+          <w:hyperlink w:anchor="_Toc78896941" w:history="1">
             <w:r>
               <w:rPr>
                 <w:rStyle w:val="Hyperkobling"/>
@@ -3802,7 +3899,7 @@
                 <w:noProof/>
                 <w:webHidden/>
               </w:rPr>
-              <w:instrText xml:space="preserve"> PAGEREF _Toc78835509 \h </w:instrText>
+              <w:instrText xml:space="preserve"> PAGEREF _Toc78896941 \h </w:instrText>
             </w:r>
             <w:r>
               <w:rPr>
@@ -3845,7 +3942,7 @@
               <w:lang w:eastAsia="nb-NO"/>
             </w:rPr>
           </w:pPr>
-          <w:hyperlink w:anchor="_Toc78835510" w:history="1">
+          <w:hyperlink w:anchor="_Toc78896942" w:history="1">
             <w:r>
               <w:rPr>
                 <w:rStyle w:val="Hyperkobling"/>
@@ -3874,7 +3971,7 @@
                 <w:noProof/>
                 <w:webHidden/>
               </w:rPr>
-              <w:instrText xml:space="preserve"> PAGEREF _Toc78835510 \h </w:instrText>
+              <w:instrText xml:space="preserve"> PAGEREF _Toc78896942 \h </w:instrText>
             </w:r>
             <w:r>
               <w:rPr>
@@ -3976,13 +4073,8 @@
         <w:pStyle w:val="papertitle"/>
         <w:spacing w:before="100" w:beforeAutospacing="1" w:after="100" w:afterAutospacing="1"/>
       </w:pPr>
-    </w:p>
-    <w:p>
-      <w:pPr>
-        <w:pStyle w:val="papertitle"/>
-        <w:spacing w:before="100" w:beforeAutospacing="1" w:after="100" w:afterAutospacing="1"/>
-      </w:pPr>
-      <w:r>
+      <w:r>
+        <w:lastRenderedPageBreak/>
         <w:t>Social Media Influence Analyzer</w:t>
       </w:r>
     </w:p>
@@ -4005,7 +4097,6 @@
           <w:szCs w:val="16"/>
         </w:rPr>
         <w:sectPr>
-          <w:footerReference w:type="first" r:id="rId9"/>
           <w:pgSz w:w="12240" w:h="15840" w:code="1"/>
           <w:pgMar w:top="1080" w:right="893" w:bottom="1440" w:left="893" w:header="720" w:footer="720" w:gutter="0"/>
           <w:cols w:space="720"/>
@@ -4442,7 +4533,7 @@
           <w:szCs w:val="24"/>
         </w:rPr>
       </w:pPr>
-      <w:bookmarkStart w:id="4" w:name="_Toc78835468"/>
+      <w:bookmarkStart w:id="4" w:name="_Toc78896900"/>
       <w:r>
         <w:rPr>
           <w:b/>
@@ -4790,7 +4881,7 @@
           <w:sz w:val="20"/>
           <w:szCs w:val="20"/>
         </w:rPr>
-        <w:t xml:space="preserve"> on such platforms, and most social events and happenings </w:t>
+        <w:t xml:space="preserve"> on such platforms, and most social events and </w:t>
       </w:r>
       <w:r>
         <w:rPr>
@@ -4801,7 +4892,7 @@
           <w:sz w:val="20"/>
           <w:szCs w:val="20"/>
         </w:rPr>
-        <w:t xml:space="preserve">are </w:t>
+        <w:t xml:space="preserve">happenings </w:t>
       </w:r>
       <w:r>
         <w:rPr>
@@ -4812,7 +4903,7 @@
           <w:sz w:val="20"/>
           <w:szCs w:val="20"/>
         </w:rPr>
-        <w:t xml:space="preserve">being recorded and discussed in the wide arena of social media. This effect generates a huge amount of valuable data that has a big potential of revealing the type and strength of social influence between society </w:t>
+        <w:t xml:space="preserve">are </w:t>
       </w:r>
       <w:r>
         <w:rPr>
@@ -4823,7 +4914,7 @@
           <w:sz w:val="20"/>
           <w:szCs w:val="20"/>
         </w:rPr>
-        <w:t xml:space="preserve">members and </w:t>
+        <w:t xml:space="preserve">being recorded and discussed in the wide arena of social media. This effect generates a huge amount of valuable data that has a big potential of revealing the type and strength of social influence between society </w:t>
       </w:r>
       <w:r>
         <w:rPr>
@@ -4834,7 +4925,7 @@
           <w:sz w:val="20"/>
           <w:szCs w:val="20"/>
         </w:rPr>
-        <w:t>opens</w:t>
+        <w:t xml:space="preserve">members and </w:t>
       </w:r>
       <w:r>
         <w:rPr>
@@ -4845,7 +4936,7 @@
           <w:sz w:val="20"/>
           <w:szCs w:val="20"/>
         </w:rPr>
-        <w:t xml:space="preserve"> for</w:t>
+        <w:t>opens</w:t>
       </w:r>
       <w:r>
         <w:rPr>
@@ -4856,14 +4947,9 @@
           <w:sz w:val="20"/>
           <w:szCs w:val="20"/>
         </w:rPr>
-        <w:t xml:space="preserve"> many useful applications in multiple fields.</w:t>
-      </w:r>
-    </w:p>
-    <w:p>
-      <w:pPr>
-        <w:pStyle w:val="Keywords"/>
-        <w:spacing w:line="276" w:lineRule="auto"/>
-        <w:ind w:firstLine="0"/>
+        <w:t xml:space="preserve"> for</w:t>
+      </w:r>
+      <w:r>
         <w:rPr>
           <w:b w:val="0"/>
           <w:bCs w:val="0"/>
@@ -4872,7 +4958,8 @@
           <w:sz w:val="20"/>
           <w:szCs w:val="20"/>
         </w:rPr>
-      </w:pPr>
+        <w:t xml:space="preserve"> many useful applications in multiple fields.</w:t>
+      </w:r>
     </w:p>
     <w:p>
       <w:pPr>
@@ -4888,7 +4975,12 @@
           <w:szCs w:val="20"/>
         </w:rPr>
       </w:pPr>
-      <w:r>
+    </w:p>
+    <w:p>
+      <w:pPr>
+        <w:pStyle w:val="Keywords"/>
+        <w:spacing w:line="276" w:lineRule="auto"/>
+        <w:ind w:firstLine="0"/>
         <w:rPr>
           <w:b w:val="0"/>
           <w:bCs w:val="0"/>
@@ -4897,8 +4989,7 @@
           <w:sz w:val="20"/>
           <w:szCs w:val="20"/>
         </w:rPr>
-        <w:t>The most obvious application from social data is understanding how social media is used as a tool to mobilize groups of people in controversial social events such as political elections. The</w:t>
-      </w:r>
+      </w:pPr>
       <w:r>
         <w:rPr>
           <w:b w:val="0"/>
@@ -4908,7 +4999,7 @@
           <w:sz w:val="20"/>
           <w:szCs w:val="20"/>
         </w:rPr>
-        <w:t xml:space="preserve"> serious allegation of Russian interference in the US </w:t>
+        <w:t>The most obvious application from social data is understanding how social media is used as a tool to mobilize groups of people in controversial social events such as political elections. The</w:t>
       </w:r>
       <w:r>
         <w:rPr>
@@ -4919,7 +5010,7 @@
           <w:sz w:val="20"/>
           <w:szCs w:val="20"/>
         </w:rPr>
-        <w:t>presidential election</w:t>
+        <w:t xml:space="preserve"> serious allegation of Russian interference in the US </w:t>
       </w:r>
       <w:r>
         <w:rPr>
@@ -4930,7 +5021,7 @@
           <w:sz w:val="20"/>
           <w:szCs w:val="20"/>
         </w:rPr>
-        <w:t xml:space="preserve"> </w:t>
+        <w:t>presidential election</w:t>
       </w:r>
       <w:r>
         <w:rPr>
@@ -4941,7 +5032,7 @@
           <w:sz w:val="20"/>
           <w:szCs w:val="20"/>
         </w:rPr>
-        <w:t>in</w:t>
+        <w:t xml:space="preserve"> </w:t>
       </w:r>
       <w:r>
         <w:rPr>
@@ -4952,7 +5043,7 @@
           <w:sz w:val="20"/>
           <w:szCs w:val="20"/>
         </w:rPr>
-        <w:t xml:space="preserve"> 2016</w:t>
+        <w:t>in</w:t>
       </w:r>
       <w:r>
         <w:rPr>
@@ -4963,7 +5054,7 @@
           <w:sz w:val="20"/>
           <w:szCs w:val="20"/>
         </w:rPr>
-        <w:t xml:space="preserve"> is one </w:t>
+        <w:t xml:space="preserve"> 2016</w:t>
       </w:r>
       <w:r>
         <w:rPr>
@@ -4974,7 +5065,7 @@
           <w:sz w:val="20"/>
           <w:szCs w:val="20"/>
         </w:rPr>
-        <w:t>application of</w:t>
+        <w:t xml:space="preserve"> is one </w:t>
       </w:r>
       <w:r>
         <w:rPr>
@@ -4985,14 +5076,9 @@
           <w:sz w:val="20"/>
           <w:szCs w:val="20"/>
         </w:rPr>
-        <w:t xml:space="preserve"> analyzing social influence on social media.</w:t>
-      </w:r>
-    </w:p>
-    <w:p>
-      <w:pPr>
-        <w:pStyle w:val="Keywords"/>
-        <w:spacing w:line="276" w:lineRule="auto"/>
-        <w:ind w:firstLine="0"/>
+        <w:t>application of</w:t>
+      </w:r>
+      <w:r>
         <w:rPr>
           <w:b w:val="0"/>
           <w:bCs w:val="0"/>
@@ -5001,8 +5087,14 @@
           <w:sz w:val="20"/>
           <w:szCs w:val="20"/>
         </w:rPr>
-      </w:pPr>
-      <w:r>
+        <w:t xml:space="preserve"> analyzing social influence on social media.</w:t>
+      </w:r>
+    </w:p>
+    <w:p>
+      <w:pPr>
+        <w:pStyle w:val="Keywords"/>
+        <w:spacing w:line="276" w:lineRule="auto"/>
+        <w:ind w:firstLine="0"/>
         <w:rPr>
           <w:b w:val="0"/>
           <w:bCs w:val="0"/>
@@ -5011,8 +5103,7 @@
           <w:sz w:val="20"/>
           <w:szCs w:val="20"/>
         </w:rPr>
-        <w:t>Furthermore, by mapping and visualizing social influence between</w:t>
-      </w:r>
+      </w:pPr>
       <w:r>
         <w:rPr>
           <w:b w:val="0"/>
@@ -5022,7 +5113,7 @@
           <w:sz w:val="20"/>
           <w:szCs w:val="20"/>
         </w:rPr>
-        <w:t xml:space="preserve"> users o</w:t>
+        <w:t>Furthermore, by mapping and visualizing social influence between</w:t>
       </w:r>
       <w:r>
         <w:rPr>
@@ -5033,7 +5124,7 @@
           <w:sz w:val="20"/>
           <w:szCs w:val="20"/>
         </w:rPr>
-        <w:t>f online</w:t>
+        <w:t xml:space="preserve"> users o</w:t>
       </w:r>
       <w:r>
         <w:rPr>
@@ -5044,7 +5135,7 @@
           <w:sz w:val="20"/>
           <w:szCs w:val="20"/>
         </w:rPr>
-        <w:t xml:space="preserve"> social media, we can speed up and improve the detection of fake news and other illegal activities on social media</w:t>
+        <w:t>f online</w:t>
       </w:r>
       <w:r>
         <w:rPr>
@@ -5055,7 +5146,7 @@
           <w:sz w:val="20"/>
           <w:szCs w:val="20"/>
         </w:rPr>
-        <w:t>, and b</w:t>
+        <w:t xml:space="preserve"> social media, we can speed up and improve the detection of fake news and other illegal activities on social media</w:t>
       </w:r>
       <w:r>
         <w:rPr>
@@ -5066,7 +5157,7 @@
           <w:sz w:val="20"/>
           <w:szCs w:val="20"/>
         </w:rPr>
-        <w:t xml:space="preserve">y removing </w:t>
+        <w:t>, and b</w:t>
       </w:r>
       <w:r>
         <w:rPr>
@@ -5077,7 +5168,7 @@
           <w:sz w:val="20"/>
           <w:szCs w:val="20"/>
         </w:rPr>
-        <w:t>their</w:t>
+        <w:t xml:space="preserve">y removing </w:t>
       </w:r>
       <w:r>
         <w:rPr>
@@ -5088,7 +5179,7 @@
           <w:sz w:val="20"/>
           <w:szCs w:val="20"/>
         </w:rPr>
-        <w:t xml:space="preserve"> damaging effect</w:t>
+        <w:t>their</w:t>
       </w:r>
       <w:r>
         <w:rPr>
@@ -5099,7 +5190,7 @@
           <w:sz w:val="20"/>
           <w:szCs w:val="20"/>
         </w:rPr>
-        <w:t>s on</w:t>
+        <w:t xml:space="preserve"> damaging effect</w:t>
       </w:r>
       <w:r>
         <w:rPr>
@@ -5110,7 +5201,7 @@
           <w:sz w:val="20"/>
           <w:szCs w:val="20"/>
         </w:rPr>
-        <w:t xml:space="preserve"> </w:t>
+        <w:t>s on</w:t>
       </w:r>
       <w:r>
         <w:rPr>
@@ -5121,7 +5212,7 @@
           <w:sz w:val="20"/>
           <w:szCs w:val="20"/>
         </w:rPr>
-        <w:t xml:space="preserve">multiple </w:t>
+        <w:t xml:space="preserve"> </w:t>
       </w:r>
       <w:r>
         <w:rPr>
@@ -5132,7 +5223,7 @@
           <w:sz w:val="20"/>
           <w:szCs w:val="20"/>
         </w:rPr>
-        <w:t>social environment</w:t>
+        <w:t xml:space="preserve">multiple </w:t>
       </w:r>
       <w:r>
         <w:rPr>
@@ -5143,7 +5234,7 @@
           <w:sz w:val="20"/>
           <w:szCs w:val="20"/>
         </w:rPr>
-        <w:t>s</w:t>
+        <w:t>social environment</w:t>
       </w:r>
       <w:r>
         <w:rPr>
@@ -5154,7 +5245,7 @@
           <w:sz w:val="20"/>
           <w:szCs w:val="20"/>
         </w:rPr>
-        <w:t xml:space="preserve">, we can create a </w:t>
+        <w:t>s</w:t>
       </w:r>
       <w:r>
         <w:rPr>
@@ -5165,7 +5256,7 @@
           <w:sz w:val="20"/>
           <w:szCs w:val="20"/>
         </w:rPr>
-        <w:t>healthier</w:t>
+        <w:t xml:space="preserve">, we can create a </w:t>
       </w:r>
       <w:r>
         <w:rPr>
@@ -5176,7 +5267,7 @@
           <w:sz w:val="20"/>
           <w:szCs w:val="20"/>
         </w:rPr>
-        <w:t xml:space="preserve"> society that benefits </w:t>
+        <w:t>healthier</w:t>
       </w:r>
       <w:r>
         <w:rPr>
@@ -5187,7 +5278,7 @@
           <w:sz w:val="20"/>
           <w:szCs w:val="20"/>
         </w:rPr>
-        <w:t>all</w:t>
+        <w:t xml:space="preserve"> society that benefits </w:t>
       </w:r>
       <w:r>
         <w:rPr>
@@ -5198,14 +5289,9 @@
           <w:sz w:val="20"/>
           <w:szCs w:val="20"/>
         </w:rPr>
-        <w:t xml:space="preserve"> its members.</w:t>
-      </w:r>
-    </w:p>
-    <w:p>
-      <w:pPr>
-        <w:pStyle w:val="Keywords"/>
-        <w:spacing w:line="276" w:lineRule="auto"/>
-        <w:ind w:firstLine="0"/>
+        <w:t>all</w:t>
+      </w:r>
+      <w:r>
         <w:rPr>
           <w:b w:val="0"/>
           <w:bCs w:val="0"/>
@@ -5214,8 +5300,14 @@
           <w:sz w:val="20"/>
           <w:szCs w:val="20"/>
         </w:rPr>
-      </w:pPr>
-      <w:r>
+        <w:t xml:space="preserve"> its members.</w:t>
+      </w:r>
+    </w:p>
+    <w:p>
+      <w:pPr>
+        <w:pStyle w:val="Keywords"/>
+        <w:spacing w:line="276" w:lineRule="auto"/>
+        <w:ind w:firstLine="0"/>
         <w:rPr>
           <w:b w:val="0"/>
           <w:bCs w:val="0"/>
@@ -5224,8 +5316,7 @@
           <w:sz w:val="20"/>
           <w:szCs w:val="20"/>
         </w:rPr>
-        <w:t xml:space="preserve">Social influence is also highly valuable for commercial use, as many companies are interested in detecting different types of social influence to reveal new marketing </w:t>
-      </w:r>
+      </w:pPr>
       <w:r>
         <w:rPr>
           <w:b w:val="0"/>
@@ -5235,7 +5326,7 @@
           <w:sz w:val="20"/>
           <w:szCs w:val="20"/>
         </w:rPr>
-        <w:t>trends and</w:t>
+        <w:t xml:space="preserve">Social influence is also highly valuable for commercial use, as many companies are interested in detecting different types of social influence to reveal new marketing </w:t>
       </w:r>
       <w:r>
         <w:rPr>
@@ -5246,7 +5337,7 @@
           <w:sz w:val="20"/>
           <w:szCs w:val="20"/>
         </w:rPr>
-        <w:t xml:space="preserve"> allow businesses to develop more specialized marketing strategies and customized products</w:t>
+        <w:t>trends and</w:t>
       </w:r>
       <w:r>
         <w:rPr>
@@ -5257,7 +5348,7 @@
           <w:sz w:val="20"/>
           <w:szCs w:val="20"/>
         </w:rPr>
-        <w:t>. This</w:t>
+        <w:t xml:space="preserve"> allow businesses to develop more specialized marketing strategies and customized products</w:t>
       </w:r>
       <w:r>
         <w:rPr>
@@ -5268,7 +5359,7 @@
           <w:sz w:val="20"/>
           <w:szCs w:val="20"/>
         </w:rPr>
-        <w:t xml:space="preserve"> increase</w:t>
+        <w:t>. This</w:t>
       </w:r>
       <w:r>
         <w:rPr>
@@ -5279,7 +5370,7 @@
           <w:sz w:val="20"/>
           <w:szCs w:val="20"/>
         </w:rPr>
-        <w:t>s</w:t>
+        <w:t xml:space="preserve"> increase</w:t>
       </w:r>
       <w:r>
         <w:rPr>
@@ -5290,7 +5381,7 @@
           <w:sz w:val="20"/>
           <w:szCs w:val="20"/>
         </w:rPr>
-        <w:t xml:space="preserve"> the competition in economy and generate more values </w:t>
+        <w:t>s</w:t>
       </w:r>
       <w:r>
         <w:rPr>
@@ -5301,7 +5392,7 @@
           <w:sz w:val="20"/>
           <w:szCs w:val="20"/>
         </w:rPr>
-        <w:t>for companies and</w:t>
+        <w:t xml:space="preserve"> the competition in economy and generate more values </w:t>
       </w:r>
       <w:r>
         <w:rPr>
@@ -5312,7 +5403,7 @@
           <w:sz w:val="20"/>
           <w:szCs w:val="20"/>
         </w:rPr>
-        <w:t xml:space="preserve"> </w:t>
+        <w:t>for companies and</w:t>
       </w:r>
       <w:r>
         <w:rPr>
@@ -5323,7 +5414,7 @@
           <w:sz w:val="20"/>
           <w:szCs w:val="20"/>
         </w:rPr>
-        <w:t>their surrounding societies</w:t>
+        <w:t xml:space="preserve"> </w:t>
       </w:r>
       <w:r>
         <w:rPr>
@@ -5334,14 +5425,9 @@
           <w:sz w:val="20"/>
           <w:szCs w:val="20"/>
         </w:rPr>
-        <w:t>.</w:t>
-      </w:r>
-    </w:p>
-    <w:p>
-      <w:pPr>
-        <w:pStyle w:val="Keywords"/>
-        <w:spacing w:line="276" w:lineRule="auto"/>
-        <w:ind w:firstLine="0"/>
+        <w:t>their surrounding societies</w:t>
+      </w:r>
+      <w:r>
         <w:rPr>
           <w:b w:val="0"/>
           <w:bCs w:val="0"/>
@@ -5350,7 +5436,8 @@
           <w:sz w:val="20"/>
           <w:szCs w:val="20"/>
         </w:rPr>
-      </w:pPr>
+        <w:t>.</w:t>
+      </w:r>
     </w:p>
     <w:p>
       <w:pPr>
@@ -5366,7 +5453,12 @@
           <w:szCs w:val="20"/>
         </w:rPr>
       </w:pPr>
-      <w:r>
+    </w:p>
+    <w:p>
+      <w:pPr>
+        <w:pStyle w:val="Keywords"/>
+        <w:spacing w:line="276" w:lineRule="auto"/>
+        <w:ind w:firstLine="0"/>
         <w:rPr>
           <w:b w:val="0"/>
           <w:bCs w:val="0"/>
@@ -5375,9 +5467,7 @@
           <w:sz w:val="20"/>
           <w:szCs w:val="20"/>
         </w:rPr>
-        <w:lastRenderedPageBreak/>
-        <w:t xml:space="preserve">These were some applications that </w:t>
-      </w:r>
+      </w:pPr>
       <w:r>
         <w:rPr>
           <w:b w:val="0"/>
@@ -5387,7 +5477,7 @@
           <w:sz w:val="20"/>
           <w:szCs w:val="20"/>
         </w:rPr>
-        <w:t xml:space="preserve">can </w:t>
+        <w:t xml:space="preserve">These were some applications that </w:t>
       </w:r>
       <w:r>
         <w:rPr>
@@ -5398,7 +5488,7 @@
           <w:sz w:val="20"/>
           <w:szCs w:val="20"/>
         </w:rPr>
-        <w:t>benefit from analy</w:t>
+        <w:t xml:space="preserve">can </w:t>
       </w:r>
       <w:r>
         <w:rPr>
@@ -5409,7 +5499,7 @@
           <w:sz w:val="20"/>
           <w:szCs w:val="20"/>
         </w:rPr>
-        <w:t xml:space="preserve">zing </w:t>
+        <w:t>benefit from analy</w:t>
       </w:r>
       <w:r>
         <w:rPr>
@@ -5420,7 +5510,7 @@
           <w:sz w:val="20"/>
           <w:szCs w:val="20"/>
         </w:rPr>
-        <w:t xml:space="preserve">influence </w:t>
+        <w:t xml:space="preserve">zing </w:t>
       </w:r>
       <w:r>
         <w:rPr>
@@ -5431,7 +5521,7 @@
           <w:sz w:val="20"/>
           <w:szCs w:val="20"/>
         </w:rPr>
-        <w:t>between users on</w:t>
+        <w:t xml:space="preserve">influence </w:t>
       </w:r>
       <w:r>
         <w:rPr>
@@ -5442,7 +5532,7 @@
           <w:sz w:val="20"/>
           <w:szCs w:val="20"/>
         </w:rPr>
-        <w:t xml:space="preserve"> social media, and there is still both uncovered and undiscovered areas where understanding social influence is highly crucial for the purpose of </w:t>
+        <w:t>between users on</w:t>
       </w:r>
       <w:r>
         <w:rPr>
@@ -5453,7 +5543,7 @@
           <w:sz w:val="20"/>
           <w:szCs w:val="20"/>
         </w:rPr>
-        <w:t>a related</w:t>
+        <w:t xml:space="preserve"> social media, and there is still both uncovered and undiscovered areas where understanding social influence is highly crucial for the purpose of </w:t>
       </w:r>
       <w:r>
         <w:rPr>
@@ -5464,13 +5554,9 @@
           <w:sz w:val="20"/>
           <w:szCs w:val="20"/>
         </w:rPr>
-        <w:t xml:space="preserve"> application.</w:t>
-      </w:r>
-    </w:p>
-    <w:p>
-      <w:pPr>
-        <w:pStyle w:val="Keywords"/>
-        <w:ind w:firstLine="0"/>
+        <w:t>a related</w:t>
+      </w:r>
+      <w:r>
         <w:rPr>
           <w:b w:val="0"/>
           <w:bCs w:val="0"/>
@@ -5479,6 +5565,21 @@
           <w:sz w:val="20"/>
           <w:szCs w:val="20"/>
         </w:rPr>
+        <w:t xml:space="preserve"> application.</w:t>
+      </w:r>
+    </w:p>
+    <w:p>
+      <w:pPr>
+        <w:pStyle w:val="Keywords"/>
+        <w:ind w:firstLine="0"/>
+        <w:rPr>
+          <w:b w:val="0"/>
+          <w:bCs w:val="0"/>
+          <w:i w:val="0"/>
+          <w:iCs/>
+          <w:sz w:val="20"/>
+          <w:szCs w:val="20"/>
+        </w:rPr>
       </w:pPr>
     </w:p>
     <w:p>
@@ -5492,7 +5593,7 @@
           <w:szCs w:val="24"/>
         </w:rPr>
       </w:pPr>
-      <w:bookmarkStart w:id="5" w:name="_Toc78835469"/>
+      <w:bookmarkStart w:id="5" w:name="_Toc78896901"/>
       <w:r>
         <w:rPr>
           <w:b/>
@@ -6176,7 +6277,13 @@
         <w:rPr>
           <w:lang w:val="en-US"/>
         </w:rPr>
-        <w:t xml:space="preserve"> test and evaluation </w:t>
+        <w:t xml:space="preserve"> test and </w:t>
+      </w:r>
+      <w:r>
+        <w:rPr>
+          <w:lang w:val="en-US"/>
+        </w:rPr>
+        <w:t xml:space="preserve">evaluation </w:t>
       </w:r>
       <w:r>
         <w:rPr>
@@ -6496,7 +6603,7 @@
           <w:szCs w:val="24"/>
         </w:rPr>
       </w:pPr>
-      <w:bookmarkStart w:id="6" w:name="_Toc78835470"/>
+      <w:bookmarkStart w:id="6" w:name="_Toc78896902"/>
       <w:r>
         <w:rPr>
           <w:b/>
@@ -6992,7 +7099,7 @@
           <w:szCs w:val="24"/>
         </w:rPr>
       </w:pPr>
-      <w:bookmarkStart w:id="7" w:name="_Toc78835471"/>
+      <w:bookmarkStart w:id="7" w:name="_Toc78896903"/>
       <w:r>
         <w:rPr>
           <w:b/>
@@ -7000,7 +7107,6 @@
           <w:sz w:val="24"/>
           <w:szCs w:val="24"/>
         </w:rPr>
-        <w:lastRenderedPageBreak/>
         <w:t xml:space="preserve">II - A. </w:t>
       </w:r>
       <w:r>
@@ -7332,7 +7438,17 @@
           <w:szCs w:val="20"/>
           <w:lang w:val="en-GB"/>
         </w:rPr>
-        <w:t xml:space="preserve">hile the second category bases the influence between users on their interactions through different activities organized in </w:t>
+        <w:t xml:space="preserve">hile the second category bases </w:t>
+      </w:r>
+      <w:r>
+        <w:rPr>
+          <w:rFonts w:ascii="Times New Roman" w:hAnsi="Times New Roman" w:cs="Times New Roman"/>
+          <w:sz w:val="20"/>
+          <w:szCs w:val="20"/>
+          <w:lang w:val="en-GB"/>
+        </w:rPr>
+        <w:lastRenderedPageBreak/>
+        <w:t xml:space="preserve">the influence between users on their interactions through different activities organized in </w:t>
       </w:r>
       <w:r>
         <w:rPr>
@@ -7459,7 +7575,7 @@
           <w:szCs w:val="24"/>
         </w:rPr>
       </w:pPr>
-      <w:bookmarkStart w:id="8" w:name="_Toc78835472"/>
+      <w:bookmarkStart w:id="8" w:name="_Toc78896904"/>
       <w:r>
         <w:rPr>
           <w:b/>
@@ -7789,7 +7905,7 @@
           <w:lang w:val="en-GB"/>
         </w:rPr>
       </w:pPr>
-      <w:bookmarkStart w:id="9" w:name="_Toc78835473"/>
+      <w:bookmarkStart w:id="9" w:name="_Toc78896905"/>
       <w:r>
         <w:rPr>
           <w:b/>
@@ -7936,16 +8052,7 @@
           <w:szCs w:val="20"/>
           <w:lang w:val="en-GB"/>
         </w:rPr>
-        <w:t xml:space="preserve"> with instructions on how to crawl </w:t>
-      </w:r>
-      <w:r>
-        <w:rPr>
-          <w:rFonts w:ascii="Times New Roman" w:hAnsi="Times New Roman" w:cs="Times New Roman"/>
-          <w:sz w:val="20"/>
-          <w:szCs w:val="20"/>
-          <w:lang w:val="en-GB"/>
-        </w:rPr>
-        <w:t>their platform</w:t>
+        <w:t xml:space="preserve"> with instructions on how to crawl their platform</w:t>
       </w:r>
       <w:r>
         <w:rPr>
@@ -8229,7 +8336,16 @@
           <w:szCs w:val="20"/>
           <w:lang w:val="en-GB"/>
         </w:rPr>
-        <w:t>but also claimed to be a more efficient and flexible way to gather data from the “Reddit” social</w:t>
+        <w:t xml:space="preserve">but also claimed to be a more efficient and flexible </w:t>
+      </w:r>
+      <w:r>
+        <w:rPr>
+          <w:rFonts w:ascii="Times New Roman" w:hAnsi="Times New Roman" w:cs="Times New Roman"/>
+          <w:sz w:val="20"/>
+          <w:szCs w:val="20"/>
+          <w:lang w:val="en-GB"/>
+        </w:rPr>
+        <w:t>way to gather data from the “Reddit” social</w:t>
       </w:r>
       <w:r>
         <w:rPr>
@@ -8431,7 +8547,7 @@
           <w:lang w:val="en-GB"/>
         </w:rPr>
       </w:pPr>
-      <w:bookmarkStart w:id="10" w:name="_Toc78835474"/>
+      <w:bookmarkStart w:id="10" w:name="_Toc78896906"/>
       <w:r>
         <w:rPr>
           <w:b/>
@@ -9029,7 +9145,6 @@
           <w:szCs w:val="20"/>
           <w:lang w:val="en-GB"/>
         </w:rPr>
-        <w:lastRenderedPageBreak/>
         <w:t>Furthermore, the</w:t>
       </w:r>
       <w:r>
@@ -9179,7 +9294,7 @@
           <w:lang w:val="en-GB"/>
         </w:rPr>
       </w:pPr>
-      <w:bookmarkStart w:id="11" w:name="_Toc78835475"/>
+      <w:bookmarkStart w:id="11" w:name="_Toc78896907"/>
       <w:r>
         <w:rPr>
           <w:b/>
@@ -10348,7 +10463,7 @@
           <w:szCs w:val="20"/>
           <w:lang w:val="en-GB"/>
         </w:rPr>
-        <w:t xml:space="preserve"> not using any other criteria than user interaction through </w:t>
+        <w:t xml:space="preserve"> not using any other criteria than user interaction through comments, such as the upvote score or number of threa</w:t>
       </w:r>
       <w:r>
         <w:rPr>
@@ -10357,7 +10472,7 @@
           <w:szCs w:val="20"/>
           <w:lang w:val="en-GB"/>
         </w:rPr>
-        <w:t>comments, such as the upvote score or number of threa</w:t>
+        <w:t>d or descendant</w:t>
       </w:r>
       <w:r>
         <w:rPr>
@@ -10366,7 +10481,7 @@
           <w:szCs w:val="20"/>
           <w:lang w:val="en-GB"/>
         </w:rPr>
-        <w:t>d or descendant</w:t>
+        <w:t xml:space="preserve"> comments </w:t>
       </w:r>
       <w:r>
         <w:rPr>
@@ -10375,7 +10490,7 @@
           <w:szCs w:val="20"/>
           <w:lang w:val="en-GB"/>
         </w:rPr>
-        <w:t xml:space="preserve"> comments </w:t>
+        <w:t>posted on other</w:t>
       </w:r>
       <w:r>
         <w:rPr>
@@ -10384,7 +10499,7 @@
           <w:szCs w:val="20"/>
           <w:lang w:val="en-GB"/>
         </w:rPr>
-        <w:t>posted on other</w:t>
+        <w:t xml:space="preserve"> </w:t>
       </w:r>
       <w:r>
         <w:rPr>
@@ -10393,6 +10508,126 @@
           <w:szCs w:val="20"/>
           <w:lang w:val="en-GB"/>
         </w:rPr>
+        <w:t xml:space="preserve">submissions and </w:t>
+      </w:r>
+      <w:r>
+        <w:rPr>
+          <w:rFonts w:ascii="Times New Roman" w:hAnsi="Times New Roman" w:cs="Times New Roman"/>
+          <w:sz w:val="20"/>
+          <w:szCs w:val="20"/>
+          <w:lang w:val="en-GB"/>
+        </w:rPr>
+        <w:t>comment</w:t>
+      </w:r>
+      <w:r>
+        <w:rPr>
+          <w:rFonts w:ascii="Times New Roman" w:hAnsi="Times New Roman" w:cs="Times New Roman"/>
+          <w:sz w:val="20"/>
+          <w:szCs w:val="20"/>
+          <w:lang w:val="en-GB"/>
+        </w:rPr>
+        <w:t>s</w:t>
+      </w:r>
+      <w:r>
+        <w:rPr>
+          <w:rFonts w:ascii="Times New Roman" w:hAnsi="Times New Roman" w:cs="Times New Roman"/>
+          <w:sz w:val="20"/>
+          <w:szCs w:val="20"/>
+          <w:lang w:val="en-GB"/>
+        </w:rPr>
+        <w:t>.</w:t>
+      </w:r>
+    </w:p>
+    <w:p>
+      <w:pPr>
+        <w:spacing w:line="276" w:lineRule="auto"/>
+        <w:jc w:val="both"/>
+        <w:rPr>
+          <w:rFonts w:ascii="Times New Roman" w:hAnsi="Times New Roman" w:cs="Times New Roman"/>
+          <w:sz w:val="20"/>
+          <w:szCs w:val="20"/>
+          <w:lang w:val="en-GB"/>
+        </w:rPr>
+      </w:pPr>
+      <w:r>
+        <w:rPr>
+          <w:rFonts w:ascii="Times New Roman" w:hAnsi="Times New Roman" w:cs="Times New Roman"/>
+          <w:sz w:val="20"/>
+          <w:szCs w:val="20"/>
+          <w:lang w:val="en-GB"/>
+        </w:rPr>
+        <w:t xml:space="preserve">Although Steinbauer has introduced a detailed </w:t>
+      </w:r>
+      <w:r>
+        <w:rPr>
+          <w:rFonts w:ascii="Times New Roman" w:hAnsi="Times New Roman" w:cs="Times New Roman"/>
+          <w:sz w:val="20"/>
+          <w:szCs w:val="20"/>
+          <w:lang w:val="en-GB"/>
+        </w:rPr>
+        <w:t xml:space="preserve">result </w:t>
+      </w:r>
+      <w:r>
+        <w:rPr>
+          <w:rFonts w:ascii="Times New Roman" w:hAnsi="Times New Roman" w:cs="Times New Roman"/>
+          <w:sz w:val="20"/>
+          <w:szCs w:val="20"/>
+          <w:lang w:val="en-GB"/>
+        </w:rPr>
+        <w:t>overview of his evaluations and analysis, there is still a question mark on the technical details</w:t>
+      </w:r>
+      <w:r>
+        <w:rPr>
+          <w:rFonts w:ascii="Times New Roman" w:hAnsi="Times New Roman" w:cs="Times New Roman"/>
+          <w:sz w:val="20"/>
+          <w:szCs w:val="20"/>
+          <w:lang w:val="en-GB"/>
+        </w:rPr>
+        <w:t xml:space="preserve">, </w:t>
+      </w:r>
+      <w:r>
+        <w:rPr>
+          <w:rFonts w:ascii="Times New Roman" w:hAnsi="Times New Roman" w:cs="Times New Roman"/>
+          <w:sz w:val="20"/>
+          <w:szCs w:val="20"/>
+          <w:lang w:val="en-GB"/>
+        </w:rPr>
+        <w:t xml:space="preserve">because </w:t>
+      </w:r>
+      <w:r>
+        <w:rPr>
+          <w:rFonts w:ascii="Times New Roman" w:hAnsi="Times New Roman" w:cs="Times New Roman"/>
+          <w:sz w:val="20"/>
+          <w:szCs w:val="20"/>
+          <w:lang w:val="en-GB"/>
+        </w:rPr>
+        <w:t xml:space="preserve">algorithms </w:t>
+      </w:r>
+      <w:r>
+        <w:rPr>
+          <w:rFonts w:ascii="Times New Roman" w:hAnsi="Times New Roman" w:cs="Times New Roman"/>
+          <w:sz w:val="20"/>
+          <w:szCs w:val="20"/>
+          <w:lang w:val="en-GB"/>
+        </w:rPr>
+        <w:t xml:space="preserve">that has been used </w:t>
+      </w:r>
+      <w:r>
+        <w:rPr>
+          <w:rFonts w:ascii="Times New Roman" w:hAnsi="Times New Roman" w:cs="Times New Roman"/>
+          <w:sz w:val="20"/>
+          <w:szCs w:val="20"/>
+          <w:lang w:val="en-GB"/>
+        </w:rPr>
+        <w:t>for</w:t>
+      </w:r>
+      <w:r>
+        <w:rPr>
+          <w:rFonts w:ascii="Times New Roman" w:hAnsi="Times New Roman" w:cs="Times New Roman"/>
+          <w:sz w:val="20"/>
+          <w:szCs w:val="20"/>
+          <w:lang w:val="en-GB"/>
+        </w:rPr>
         <w:t xml:space="preserve"> </w:t>
       </w:r>
       <w:r>
@@ -10402,127 +10637,7 @@
           <w:szCs w:val="20"/>
           <w:lang w:val="en-GB"/>
         </w:rPr>
-        <w:t xml:space="preserve">submissions and </w:t>
-      </w:r>
-      <w:r>
-        <w:rPr>
-          <w:rFonts w:ascii="Times New Roman" w:hAnsi="Times New Roman" w:cs="Times New Roman"/>
-          <w:sz w:val="20"/>
-          <w:szCs w:val="20"/>
-          <w:lang w:val="en-GB"/>
-        </w:rPr>
-        <w:t>comment</w:t>
-      </w:r>
-      <w:r>
-        <w:rPr>
-          <w:rFonts w:ascii="Times New Roman" w:hAnsi="Times New Roman" w:cs="Times New Roman"/>
-          <w:sz w:val="20"/>
-          <w:szCs w:val="20"/>
-          <w:lang w:val="en-GB"/>
-        </w:rPr>
-        <w:t>s</w:t>
-      </w:r>
-      <w:r>
-        <w:rPr>
-          <w:rFonts w:ascii="Times New Roman" w:hAnsi="Times New Roman" w:cs="Times New Roman"/>
-          <w:sz w:val="20"/>
-          <w:szCs w:val="20"/>
-          <w:lang w:val="en-GB"/>
-        </w:rPr>
-        <w:t>.</w:t>
-      </w:r>
-    </w:p>
-    <w:p>
-      <w:pPr>
-        <w:spacing w:line="276" w:lineRule="auto"/>
-        <w:jc w:val="both"/>
-        <w:rPr>
-          <w:rFonts w:ascii="Times New Roman" w:hAnsi="Times New Roman" w:cs="Times New Roman"/>
-          <w:sz w:val="20"/>
-          <w:szCs w:val="20"/>
-          <w:lang w:val="en-GB"/>
-        </w:rPr>
-      </w:pPr>
-      <w:r>
-        <w:rPr>
-          <w:rFonts w:ascii="Times New Roman" w:hAnsi="Times New Roman" w:cs="Times New Roman"/>
-          <w:sz w:val="20"/>
-          <w:szCs w:val="20"/>
-          <w:lang w:val="en-GB"/>
-        </w:rPr>
-        <w:t xml:space="preserve">Although Steinbauer has introduced a detailed </w:t>
-      </w:r>
-      <w:r>
-        <w:rPr>
-          <w:rFonts w:ascii="Times New Roman" w:hAnsi="Times New Roman" w:cs="Times New Roman"/>
-          <w:sz w:val="20"/>
-          <w:szCs w:val="20"/>
-          <w:lang w:val="en-GB"/>
-        </w:rPr>
-        <w:t xml:space="preserve">result </w:t>
-      </w:r>
-      <w:r>
-        <w:rPr>
-          <w:rFonts w:ascii="Times New Roman" w:hAnsi="Times New Roman" w:cs="Times New Roman"/>
-          <w:sz w:val="20"/>
-          <w:szCs w:val="20"/>
-          <w:lang w:val="en-GB"/>
-        </w:rPr>
-        <w:t>overview of his evaluations and analysis, there is still a question mark on the technical details</w:t>
-      </w:r>
-      <w:r>
-        <w:rPr>
-          <w:rFonts w:ascii="Times New Roman" w:hAnsi="Times New Roman" w:cs="Times New Roman"/>
-          <w:sz w:val="20"/>
-          <w:szCs w:val="20"/>
-          <w:lang w:val="en-GB"/>
-        </w:rPr>
-        <w:t xml:space="preserve">, </w:t>
-      </w:r>
-      <w:r>
-        <w:rPr>
-          <w:rFonts w:ascii="Times New Roman" w:hAnsi="Times New Roman" w:cs="Times New Roman"/>
-          <w:sz w:val="20"/>
-          <w:szCs w:val="20"/>
-          <w:lang w:val="en-GB"/>
-        </w:rPr>
-        <w:t xml:space="preserve">because </w:t>
-      </w:r>
-      <w:r>
-        <w:rPr>
-          <w:rFonts w:ascii="Times New Roman" w:hAnsi="Times New Roman" w:cs="Times New Roman"/>
-          <w:sz w:val="20"/>
-          <w:szCs w:val="20"/>
-          <w:lang w:val="en-GB"/>
-        </w:rPr>
-        <w:t xml:space="preserve">algorithms </w:t>
-      </w:r>
-      <w:r>
-        <w:rPr>
-          <w:rFonts w:ascii="Times New Roman" w:hAnsi="Times New Roman" w:cs="Times New Roman"/>
-          <w:sz w:val="20"/>
-          <w:szCs w:val="20"/>
-          <w:lang w:val="en-GB"/>
-        </w:rPr>
-        <w:t xml:space="preserve">that has been used </w:t>
-      </w:r>
-      <w:r>
-        <w:rPr>
-          <w:rFonts w:ascii="Times New Roman" w:hAnsi="Times New Roman" w:cs="Times New Roman"/>
-          <w:sz w:val="20"/>
-          <w:szCs w:val="20"/>
-          <w:lang w:val="en-GB"/>
-        </w:rPr>
-        <w:t>for</w:t>
-      </w:r>
-      <w:r>
-        <w:rPr>
-          <w:rFonts w:ascii="Times New Roman" w:hAnsi="Times New Roman" w:cs="Times New Roman"/>
-          <w:sz w:val="20"/>
-          <w:szCs w:val="20"/>
-          <w:lang w:val="en-GB"/>
-        </w:rPr>
-        <w:t xml:space="preserve"> producing the</w:t>
+        <w:t>producing the</w:t>
       </w:r>
       <w:r>
         <w:rPr>
@@ -10655,7 +10770,7 @@
           <w:szCs w:val="24"/>
         </w:rPr>
       </w:pPr>
-      <w:bookmarkStart w:id="12" w:name="_Toc78835476"/>
+      <w:bookmarkStart w:id="12" w:name="_Toc78896908"/>
       <w:r>
         <w:rPr>
           <w:b/>
@@ -10901,7 +11016,7 @@
                     <pic:cNvPicPr/>
                   </pic:nvPicPr>
                   <pic:blipFill>
-                    <a:blip r:embed="rId10">
+                    <a:blip r:embed="rId12">
                       <a:extLst>
                         <a:ext uri="{28A0092B-C50C-407E-A947-70E740481C1C}">
                           <a14:useLocalDpi xmlns:a14="http://schemas.microsoft.com/office/drawing/2010/main" val="0"/>
@@ -11101,14 +11216,7 @@
         <w:rPr>
           <w:lang w:val="en-US"/>
         </w:rPr>
-        <w:t xml:space="preserve">less </w:t>
-      </w:r>
-      <w:r>
-        <w:rPr>
-          <w:lang w:val="en-US"/>
-        </w:rPr>
-        <w:lastRenderedPageBreak/>
-        <w:t>popular than</w:t>
+        <w:t>less popular than</w:t>
       </w:r>
       <w:r>
         <w:rPr>
@@ -11196,6 +11304,7 @@
         <w:rPr>
           <w:lang w:val="en-US"/>
         </w:rPr>
+        <w:lastRenderedPageBreak/>
         <w:t>A normal side effect of a more popular social media is the large amount of data users generate on such platforms</w:t>
       </w:r>
       <w:r>
@@ -11635,7 +11744,13 @@
         <w:rPr>
           <w:lang w:val="en-US"/>
         </w:rPr>
-        <w:t xml:space="preserve">, many other social media platforms share a lot of common user functionalities with Reddit, such as groups, submissions, and comments. </w:t>
+        <w:t xml:space="preserve">, many other social </w:t>
+      </w:r>
+      <w:r>
+        <w:rPr>
+          <w:lang w:val="en-US"/>
+        </w:rPr>
+        <w:t xml:space="preserve">media platforms share a lot of common user functionalities with Reddit, such as groups, submissions, and comments. </w:t>
       </w:r>
     </w:p>
     <w:p>
@@ -12209,6 +12324,7 @@
         <w:rPr>
           <w:lang w:val="en-US"/>
         </w:rPr>
+        <w:lastRenderedPageBreak/>
         <w:t>using a traditional API endpoint</w:t>
       </w:r>
       <w:r>
@@ -12690,7 +12806,7 @@
           <w:szCs w:val="24"/>
         </w:rPr>
       </w:pPr>
-      <w:bookmarkStart w:id="13" w:name="_Toc78835477"/>
+      <w:bookmarkStart w:id="13" w:name="_Toc78896909"/>
       <w:r>
         <w:rPr>
           <w:b/>
@@ -13116,14 +13232,7 @@
         <w:rPr>
           <w:lang w:val="en-US"/>
         </w:rPr>
-        <w:t xml:space="preserve"> and in the big </w:t>
-      </w:r>
-      <w:r>
-        <w:rPr>
-          <w:lang w:val="en-US"/>
-        </w:rPr>
-        <w:lastRenderedPageBreak/>
-        <w:t>picture can be used to visualize the entire flow of social influence between society members.</w:t>
+        <w:t xml:space="preserve"> and in the big picture can be used to visualize the entire flow of social influence between society members.</w:t>
       </w:r>
     </w:p>
     <w:p>
@@ -14091,7 +14200,7 @@
                     <pic:cNvPicPr/>
                   </pic:nvPicPr>
                   <pic:blipFill>
-                    <a:blip r:embed="rId11" cstate="print">
+                    <a:blip r:embed="rId13" cstate="print">
                       <a:extLst>
                         <a:ext uri="{28A0092B-C50C-407E-A947-70E740481C1C}">
                           <a14:useLocalDpi xmlns:a14="http://schemas.microsoft.com/office/drawing/2010/main" val="0"/>
@@ -14217,7 +14326,7 @@
           <w:lang w:val="en-US"/>
         </w:rPr>
         <w:sectPr>
-          <w:footerReference w:type="first" r:id="rId12"/>
+          <w:footerReference w:type="first" r:id="rId14"/>
           <w:type w:val="continuous"/>
           <w:pgSz w:w="12240" w:h="15840" w:code="1"/>
           <w:pgMar w:top="1080" w:right="907" w:bottom="1440" w:left="907" w:header="720" w:footer="720" w:gutter="0"/>
@@ -14237,7 +14346,7 @@
           <w:szCs w:val="24"/>
         </w:rPr>
       </w:pPr>
-      <w:bookmarkStart w:id="14" w:name="_Toc78835478"/>
+      <w:bookmarkStart w:id="14" w:name="_Toc78896910"/>
       <w:r>
         <w:rPr>
           <w:b/>
@@ -14266,7 +14375,7 @@
           <w:lang w:val="en-GB"/>
         </w:rPr>
       </w:pPr>
-      <w:bookmarkStart w:id="15" w:name="_Toc78835479"/>
+      <w:bookmarkStart w:id="15" w:name="_Toc78896911"/>
       <w:r>
         <w:rPr>
           <w:b/>
@@ -14636,7 +14745,7 @@
                     <pic:cNvPicPr/>
                   </pic:nvPicPr>
                   <pic:blipFill>
-                    <a:blip r:embed="rId13">
+                    <a:blip r:embed="rId15">
                       <a:extLst>
                         <a:ext uri="{28A0092B-C50C-407E-A947-70E740481C1C}">
                           <a14:useLocalDpi xmlns:a14="http://schemas.microsoft.com/office/drawing/2010/main" val="0"/>
@@ -15447,7 +15556,7 @@
           <w:lang w:val="en-GB"/>
         </w:rPr>
       </w:pPr>
-      <w:bookmarkStart w:id="16" w:name="_Toc78835480"/>
+      <w:bookmarkStart w:id="16" w:name="_Toc78896912"/>
       <w:r>
         <w:rPr>
           <w:b/>
@@ -17544,7 +17653,7 @@
                     <pic:cNvPicPr/>
                   </pic:nvPicPr>
                   <pic:blipFill>
-                    <a:blip r:embed="rId14">
+                    <a:blip r:embed="rId16">
                       <a:extLst>
                         <a:ext uri="{28A0092B-C50C-407E-A947-70E740481C1C}">
                           <a14:useLocalDpi xmlns:a14="http://schemas.microsoft.com/office/drawing/2010/main" val="0"/>
@@ -17781,7 +17890,7 @@
           <w:lang w:val="en-GB"/>
         </w:rPr>
       </w:pPr>
-      <w:bookmarkStart w:id="17" w:name="_Toc78835481"/>
+      <w:bookmarkStart w:id="17" w:name="_Toc78896913"/>
       <w:r>
         <w:rPr>
           <w:b/>
@@ -19051,7 +19160,7 @@
                     <pic:cNvPicPr/>
                   </pic:nvPicPr>
                   <pic:blipFill>
-                    <a:blip r:embed="rId15">
+                    <a:blip r:embed="rId17">
                       <a:extLst>
                         <a:ext uri="{28A0092B-C50C-407E-A947-70E740481C1C}">
                           <a14:useLocalDpi xmlns:a14="http://schemas.microsoft.com/office/drawing/2010/main" val="0"/>
@@ -19257,7 +19366,7 @@
           <w:lang w:val="en-GB"/>
         </w:rPr>
       </w:pPr>
-      <w:bookmarkStart w:id="18" w:name="_Toc78835482"/>
+      <w:bookmarkStart w:id="18" w:name="_Toc78896914"/>
       <w:r>
         <w:rPr>
           <w:b/>
@@ -19764,7 +19873,7 @@
                     <pic:cNvPicPr/>
                   </pic:nvPicPr>
                   <pic:blipFill>
-                    <a:blip r:embed="rId16" cstate="print">
+                    <a:blip r:embed="rId18" cstate="print">
                       <a:extLst>
                         <a:ext uri="{28A0092B-C50C-407E-A947-70E740481C1C}">
                           <a14:useLocalDpi xmlns:a14="http://schemas.microsoft.com/office/drawing/2010/main" val="0"/>
@@ -21017,7 +21126,7 @@
                     <pic:cNvPicPr/>
                   </pic:nvPicPr>
                   <pic:blipFill>
-                    <a:blip r:embed="rId17" cstate="print">
+                    <a:blip r:embed="rId19" cstate="print">
                       <a:extLst>
                         <a:ext uri="{28A0092B-C50C-407E-A947-70E740481C1C}">
                           <a14:useLocalDpi xmlns:a14="http://schemas.microsoft.com/office/drawing/2010/main" val="0"/>
@@ -21329,7 +21438,7 @@
                     <pic:cNvPicPr/>
                   </pic:nvPicPr>
                   <pic:blipFill>
-                    <a:blip r:embed="rId18" cstate="print">
+                    <a:blip r:embed="rId20" cstate="print">
                       <a:extLst>
                         <a:ext uri="{28A0092B-C50C-407E-A947-70E740481C1C}">
                           <a14:useLocalDpi xmlns:a14="http://schemas.microsoft.com/office/drawing/2010/main" val="0"/>
@@ -21593,7 +21702,7 @@
           <w:lang w:val="en-GB"/>
         </w:rPr>
       </w:pPr>
-      <w:bookmarkStart w:id="19" w:name="_Toc78835483"/>
+      <w:bookmarkStart w:id="19" w:name="_Toc78896915"/>
       <w:r>
         <w:rPr>
           <w:b/>
@@ -23192,7 +23301,7 @@
                     <pic:cNvPicPr/>
                   </pic:nvPicPr>
                   <pic:blipFill>
-                    <a:blip r:embed="rId19" cstate="print">
+                    <a:blip r:embed="rId21" cstate="print">
                       <a:extLst>
                         <a:ext uri="{28A0092B-C50C-407E-A947-70E740481C1C}">
                           <a14:useLocalDpi xmlns:a14="http://schemas.microsoft.com/office/drawing/2010/main" val="0"/>
@@ -23787,7 +23896,7 @@
           <w:lang w:val="en-GB"/>
         </w:rPr>
       </w:pPr>
-      <w:bookmarkStart w:id="20" w:name="_Toc78835484"/>
+      <w:bookmarkStart w:id="20" w:name="_Toc78896916"/>
       <w:r>
         <w:rPr>
           <w:b/>
@@ -26853,7 +26962,7 @@
         <w:rPr>
           <w:lang w:val="en-US"/>
         </w:rPr>
-        <w:t>9</w:t>
+        <w:t>10</w:t>
       </w:r>
       <w:r>
         <w:rPr>
@@ -26942,7 +27051,7 @@
                     <pic:cNvPicPr/>
                   </pic:nvPicPr>
                   <pic:blipFill>
-                    <a:blip r:embed="rId20" cstate="print">
+                    <a:blip r:embed="rId22" cstate="print">
                       <a:extLst>
                         <a:ext uri="{28A0092B-C50C-407E-A947-70E740481C1C}">
                           <a14:useLocalDpi xmlns:a14="http://schemas.microsoft.com/office/drawing/2010/main" val="0"/>
@@ -26984,26 +27093,10 @@
         <w:t xml:space="preserve">Figure </w:t>
       </w:r>
       <w:r>
-        <w:fldChar w:fldCharType="begin"/>
-      </w:r>
-      <w:r>
-        <w:rPr>
-          <w:lang w:val="en-US"/>
-        </w:rPr>
-        <w:instrText xml:space="preserve"> SEQ Figure \* ARABIC </w:instrText>
-      </w:r>
-      <w:r>
-        <w:fldChar w:fldCharType="separate"/>
-      </w:r>
-      <w:r>
-        <w:rPr>
-          <w:noProof/>
-          <w:lang w:val="en-US"/>
-        </w:rPr>
-        <w:t>9</w:t>
-      </w:r>
-      <w:r>
-        <w:fldChar w:fldCharType="end"/>
+        <w:rPr>
+          <w:lang w:val="en-US"/>
+        </w:rPr>
+        <w:t>10</w:t>
       </w:r>
       <w:r>
         <w:rPr>
@@ -27312,7 +27405,13 @@
         <w:rPr>
           <w:lang w:val="en-US"/>
         </w:rPr>
-        <w:t xml:space="preserve"> and in figure 9</w:t>
+        <w:t xml:space="preserve"> and in figure </w:t>
+      </w:r>
+      <w:r>
+        <w:rPr>
+          <w:lang w:val="en-US"/>
+        </w:rPr>
+        <w:t>10</w:t>
       </w:r>
       <w:r>
         <w:rPr>
@@ -28547,7 +28646,13 @@
         <w:rPr>
           <w:lang w:val="en-US"/>
         </w:rPr>
-        <w:t xml:space="preserve"> 9</w:t>
+        <w:t xml:space="preserve"> </w:t>
+      </w:r>
+      <w:r>
+        <w:rPr>
+          <w:lang w:val="en-US"/>
+        </w:rPr>
+        <w:t>10</w:t>
       </w:r>
       <w:r>
         <w:rPr>
@@ -28612,7 +28717,13 @@
         <w:rPr>
           <w:lang w:val="en-US"/>
         </w:rPr>
-        <w:t xml:space="preserve"> 9</w:t>
+        <w:t xml:space="preserve"> </w:t>
+      </w:r>
+      <w:r>
+        <w:rPr>
+          <w:lang w:val="en-US"/>
+        </w:rPr>
+        <w:t>10</w:t>
       </w:r>
       <w:r>
         <w:rPr>
@@ -29192,7 +29303,19 @@
         <w:rPr>
           <w:lang w:val="en-US"/>
         </w:rPr>
-        <w:t>on the right side of figure 9.</w:t>
+        <w:t xml:space="preserve">on the right side of figure </w:t>
+      </w:r>
+      <w:r>
+        <w:rPr>
+          <w:lang w:val="en-US"/>
+        </w:rPr>
+        <w:t>10</w:t>
+      </w:r>
+      <w:r>
+        <w:rPr>
+          <w:lang w:val="en-US"/>
+        </w:rPr>
+        <w:t>.</w:t>
       </w:r>
     </w:p>
     <w:p>
@@ -29287,7 +29410,19 @@
         <w:rPr>
           <w:lang w:val="en-US"/>
         </w:rPr>
-        <w:t xml:space="preserve"> test data according to figure 9. And with </w:t>
+        <w:t xml:space="preserve"> test data according to figure </w:t>
+      </w:r>
+      <w:r>
+        <w:rPr>
+          <w:lang w:val="en-US"/>
+        </w:rPr>
+        <w:t>10</w:t>
+      </w:r>
+      <w:r>
+        <w:rPr>
+          <w:lang w:val="en-US"/>
+        </w:rPr>
+        <w:t xml:space="preserve">. And with </w:t>
       </w:r>
       <w:r>
         <w:rPr>
@@ -31802,7 +31937,7 @@
           <w:szCs w:val="24"/>
         </w:rPr>
       </w:pPr>
-      <w:bookmarkStart w:id="21" w:name="_Toc78835485"/>
+      <w:bookmarkStart w:id="21" w:name="_Toc78896917"/>
       <w:r>
         <w:rPr>
           <w:b/>
@@ -33244,7 +33379,13 @@
         <w:rPr>
           <w:lang w:val="en-US"/>
         </w:rPr>
-        <w:t xml:space="preserve"> integrated to be used in the process of building the influence graph as described earlier, and the testing results is visualized in figure 10</w:t>
+        <w:t xml:space="preserve"> integrated to be used in the process of building the influence graph as described earlier, and the testing results is visualized in figure 1</w:t>
+      </w:r>
+      <w:r>
+        <w:rPr>
+          <w:lang w:val="en-US"/>
+        </w:rPr>
+        <w:t>1</w:t>
       </w:r>
       <w:r>
         <w:rPr>
@@ -33266,7 +33407,19 @@
         <w:rPr>
           <w:lang w:val="en-US"/>
         </w:rPr>
-        <w:t>In figure 10,</w:t>
+        <w:t>In figure 1</w:t>
+      </w:r>
+      <w:r>
+        <w:rPr>
+          <w:lang w:val="en-US"/>
+        </w:rPr>
+        <w:t>1</w:t>
+      </w:r>
+      <w:r>
+        <w:rPr>
+          <w:lang w:val="en-US"/>
+        </w:rPr>
+        <w:t>,</w:t>
       </w:r>
       <w:r>
         <w:rPr>
@@ -33537,7 +33690,7 @@
                     <pic:cNvPicPr/>
                   </pic:nvPicPr>
                   <pic:blipFill>
-                    <a:blip r:embed="rId21"/>
+                    <a:blip r:embed="rId23"/>
                     <a:stretch>
                       <a:fillRect/>
                     </a:stretch>
@@ -33588,39 +33741,9 @@
         <w:rPr>
           <w:sz w:val="20"/>
           <w:szCs w:val="20"/>
-        </w:rPr>
-        <w:fldChar w:fldCharType="begin"/>
-      </w:r>
-      <w:r>
-        <w:rPr>
-          <w:sz w:val="20"/>
-          <w:szCs w:val="20"/>
-          <w:lang w:val="en-US"/>
-        </w:rPr>
-        <w:instrText xml:space="preserve"> SEQ Figure \* ARABIC </w:instrText>
-      </w:r>
-      <w:r>
-        <w:rPr>
-          <w:sz w:val="20"/>
-          <w:szCs w:val="20"/>
-        </w:rPr>
-        <w:fldChar w:fldCharType="separate"/>
-      </w:r>
-      <w:r>
-        <w:rPr>
-          <w:noProof/>
-          <w:sz w:val="20"/>
-          <w:szCs w:val="20"/>
-          <w:lang w:val="en-US"/>
-        </w:rPr>
-        <w:t>10</w:t>
-      </w:r>
-      <w:r>
-        <w:rPr>
-          <w:sz w:val="20"/>
-          <w:szCs w:val="20"/>
-        </w:rPr>
-        <w:fldChar w:fldCharType="end"/>
+          <w:lang w:val="en-US"/>
+        </w:rPr>
+        <w:t>11</w:t>
       </w:r>
       <w:r>
         <w:rPr>
@@ -33791,7 +33914,7 @@
           <w:szCs w:val="24"/>
         </w:rPr>
       </w:pPr>
-      <w:bookmarkStart w:id="22" w:name="_Toc78835486"/>
+      <w:bookmarkStart w:id="22" w:name="_Toc78896918"/>
       <w:r>
         <w:rPr>
           <w:b/>
@@ -34536,7 +34659,7 @@
         <w:rPr>
           <w:lang w:val="en-US"/>
         </w:rPr>
-        <w:t>1</w:t>
+        <w:t>2</w:t>
       </w:r>
       <w:r>
         <w:rPr>
@@ -35054,7 +35177,7 @@
         <w:rPr>
           <w:lang w:val="en-US"/>
         </w:rPr>
-        <w:t>1</w:t>
+        <w:t>2</w:t>
       </w:r>
       <w:r>
         <w:rPr>
@@ -36006,7 +36129,7 @@
         <w:rPr>
           <w:lang w:val="en-US"/>
         </w:rPr>
-        <w:t>1</w:t>
+        <w:t>2</w:t>
       </w:r>
       <w:r>
         <w:rPr>
@@ -36292,7 +36415,7 @@
                     <pic:cNvPicPr/>
                   </pic:nvPicPr>
                   <pic:blipFill>
-                    <a:blip r:embed="rId22">
+                    <a:blip r:embed="rId24">
                       <a:extLst>
                         <a:ext uri="{28A0092B-C50C-407E-A947-70E740481C1C}">
                           <a14:useLocalDpi xmlns:a14="http://schemas.microsoft.com/office/drawing/2010/main" val="0"/>
@@ -36343,7 +36466,15 @@
           <w:szCs w:val="20"/>
           <w:lang w:val="en-US"/>
         </w:rPr>
-        <w:t>11</w:t>
+        <w:t>1</w:t>
+      </w:r>
+      <w:r>
+        <w:rPr>
+          <w:sz w:val="20"/>
+          <w:szCs w:val="20"/>
+          <w:lang w:val="en-US"/>
+        </w:rPr>
+        <w:t>2</w:t>
       </w:r>
       <w:r>
         <w:rPr>
@@ -37035,7 +37166,7 @@
           <w:szCs w:val="20"/>
           <w:lang w:val="en-US"/>
         </w:rPr>
-        <w:t>1</w:t>
+        <w:t>2</w:t>
       </w:r>
       <w:r>
         <w:rPr>
@@ -37574,7 +37705,7 @@
           <w:szCs w:val="24"/>
         </w:rPr>
       </w:pPr>
-      <w:bookmarkStart w:id="23" w:name="_Toc78835487"/>
+      <w:bookmarkStart w:id="23" w:name="_Toc78896919"/>
       <w:r>
         <w:rPr>
           <w:b/>
@@ -38296,7 +38427,7 @@
         <w:rPr>
           <w:lang w:val="en-US"/>
         </w:rPr>
-        <w:t>2</w:t>
+        <w:t>3</w:t>
       </w:r>
       <w:r>
         <w:rPr>
@@ -38472,7 +38603,7 @@
                     <pic:cNvPicPr/>
                   </pic:nvPicPr>
                   <pic:blipFill>
-                    <a:blip r:embed="rId23" cstate="print">
+                    <a:blip r:embed="rId25" cstate="print">
                       <a:extLst>
                         <a:ext uri="{28A0092B-C50C-407E-A947-70E740481C1C}">
                           <a14:useLocalDpi xmlns:a14="http://schemas.microsoft.com/office/drawing/2010/main" val="0"/>
@@ -38515,7 +38646,23 @@
           <w:szCs w:val="20"/>
           <w:lang w:val="en-US"/>
         </w:rPr>
-        <w:t>Figure 12, A visualization of an influence graph to compare between the use of node size and transparency to indicate the ranking of outdegree, betweenness and HITS centralities, against the use of edge thickness to indicate the total influence score between people</w:t>
+        <w:t>Figure 1</w:t>
+      </w:r>
+      <w:r>
+        <w:rPr>
+          <w:sz w:val="20"/>
+          <w:szCs w:val="20"/>
+          <w:lang w:val="en-US"/>
+        </w:rPr>
+        <w:t>3</w:t>
+      </w:r>
+      <w:r>
+        <w:rPr>
+          <w:sz w:val="20"/>
+          <w:szCs w:val="20"/>
+          <w:lang w:val="en-US"/>
+        </w:rPr>
+        <w:t>, A visualization of an influence graph to compare between the use of node size and transparency to indicate the ranking of outdegree, betweenness and HITS centralities, against the use of edge thickness to indicate the total influence score between people</w:t>
       </w:r>
       <w:r>
         <w:rPr>
@@ -38578,7 +38725,7 @@
         <w:rPr>
           <w:lang w:val="en-US"/>
         </w:rPr>
-        <w:t>2</w:t>
+        <w:t>3</w:t>
       </w:r>
       <w:r>
         <w:rPr>
@@ -38740,7 +38887,7 @@
         <w:rPr>
           <w:lang w:val="en-US"/>
         </w:rPr>
-        <w:t>2</w:t>
+        <w:t>3</w:t>
       </w:r>
       <w:r>
         <w:rPr>
@@ -38800,7 +38947,7 @@
         <w:rPr>
           <w:lang w:val="en-US"/>
         </w:rPr>
-        <w:t>2</w:t>
+        <w:t>3</w:t>
       </w:r>
       <w:r>
         <w:rPr>
@@ -38989,7 +39136,7 @@
           <w:szCs w:val="20"/>
           <w:lang w:val="en-US"/>
         </w:rPr>
-        <w:t>2</w:t>
+        <w:t>3</w:t>
       </w:r>
       <w:r>
         <w:rPr>
@@ -39760,7 +39907,7 @@
           <w:szCs w:val="20"/>
           <w:lang w:val="en-US"/>
         </w:rPr>
-        <w:t>2</w:t>
+        <w:t>3</w:t>
       </w:r>
       <w:r>
         <w:rPr>
@@ -39872,7 +40019,7 @@
           <w:szCs w:val="20"/>
           <w:lang w:val="en-US"/>
         </w:rPr>
-        <w:t>2</w:t>
+        <w:t>3</w:t>
       </w:r>
       <w:r>
         <w:rPr>
@@ -40309,7 +40456,7 @@
           <w:lang w:val="en-GB"/>
         </w:rPr>
       </w:pPr>
-      <w:bookmarkStart w:id="24" w:name="_Toc78835488"/>
+      <w:bookmarkStart w:id="24" w:name="_Toc78896920"/>
       <w:r>
         <w:rPr>
           <w:b/>
@@ -40560,7 +40707,13 @@
         <w:rPr>
           <w:lang w:val="en-US"/>
         </w:rPr>
-        <w:t>13</w:t>
+        <w:t>1</w:t>
+      </w:r>
+      <w:r>
+        <w:rPr>
+          <w:lang w:val="en-US"/>
+        </w:rPr>
+        <w:t>4</w:t>
       </w:r>
       <w:r>
         <w:rPr>
@@ -40744,7 +40897,7 @@
                     <pic:cNvPicPr/>
                   </pic:nvPicPr>
                   <pic:blipFill>
-                    <a:blip r:embed="rId24"/>
+                    <a:blip r:embed="rId26"/>
                     <a:stretch>
                       <a:fillRect/>
                     </a:stretch>
@@ -40782,7 +40935,23 @@
           <w:szCs w:val="20"/>
           <w:lang w:val="en-US"/>
         </w:rPr>
-        <w:t>Figure 13, The activity graph shows submissions (yellow nodes), top</w:t>
+        <w:t>Figure 1</w:t>
+      </w:r>
+      <w:r>
+        <w:rPr>
+          <w:sz w:val="20"/>
+          <w:szCs w:val="20"/>
+          <w:lang w:val="en-US"/>
+        </w:rPr>
+        <w:t>4</w:t>
+      </w:r>
+      <w:r>
+        <w:rPr>
+          <w:sz w:val="20"/>
+          <w:szCs w:val="20"/>
+          <w:lang w:val="en-US"/>
+        </w:rPr>
+        <w:t>, The activity graph shows submissions (yellow nodes), top</w:t>
       </w:r>
       <w:r>
         <w:rPr>
@@ -40864,7 +41033,13 @@
         <w:rPr>
           <w:lang w:val="en-US"/>
         </w:rPr>
-        <w:t>13</w:t>
+        <w:t>1</w:t>
+      </w:r>
+      <w:r>
+        <w:rPr>
+          <w:lang w:val="en-US"/>
+        </w:rPr>
+        <w:t>4</w:t>
       </w:r>
       <w:r>
         <w:rPr>
@@ -41085,7 +41260,13 @@
         <w:rPr>
           <w:lang w:val="en-US"/>
         </w:rPr>
-        <w:t>13</w:t>
+        <w:t>1</w:t>
+      </w:r>
+      <w:r>
+        <w:rPr>
+          <w:lang w:val="en-US"/>
+        </w:rPr>
+        <w:t>4</w:t>
       </w:r>
       <w:r>
         <w:rPr>
@@ -41141,7 +41322,7 @@
         <w:rPr>
           <w:lang w:val="en-US"/>
         </w:rPr>
-        <w:t>4</w:t>
+        <w:t>5</w:t>
       </w:r>
       <w:r>
         <w:rPr>
@@ -41240,7 +41421,7 @@
                     <pic:cNvPicPr/>
                   </pic:nvPicPr>
                   <pic:blipFill>
-                    <a:blip r:embed="rId25"/>
+                    <a:blip r:embed="rId27"/>
                     <a:stretch>
                       <a:fillRect/>
                     </a:stretch>
@@ -41291,47 +41472,17 @@
         <w:rPr>
           <w:sz w:val="20"/>
           <w:szCs w:val="20"/>
-        </w:rPr>
-        <w:fldChar w:fldCharType="begin"/>
-      </w:r>
-      <w:r>
-        <w:rPr>
-          <w:sz w:val="20"/>
-          <w:szCs w:val="20"/>
-          <w:lang w:val="en-US"/>
-        </w:rPr>
-        <w:instrText xml:space="preserve"> SEQ Figure \* ARABIC </w:instrText>
-      </w:r>
-      <w:r>
-        <w:rPr>
-          <w:sz w:val="20"/>
-          <w:szCs w:val="20"/>
-        </w:rPr>
-        <w:fldChar w:fldCharType="separate"/>
-      </w:r>
-      <w:r>
-        <w:rPr>
-          <w:noProof/>
-          <w:sz w:val="20"/>
-          <w:szCs w:val="20"/>
-          <w:lang w:val="en-US"/>
-        </w:rPr>
-        <w:t>11</w:t>
-      </w:r>
-      <w:r>
-        <w:rPr>
-          <w:sz w:val="20"/>
-          <w:szCs w:val="20"/>
-        </w:rPr>
-        <w:fldChar w:fldCharType="end"/>
-      </w:r>
-      <w:r>
-        <w:rPr>
-          <w:sz w:val="20"/>
-          <w:szCs w:val="20"/>
-          <w:lang w:val="en-US"/>
-        </w:rPr>
-        <w:t>4, The influence graph shows persons in the dataset in unique nodes and influences between them as edges</w:t>
+          <w:lang w:val="en-US"/>
+        </w:rPr>
+        <w:t>15</w:t>
+      </w:r>
+      <w:r>
+        <w:rPr>
+          <w:sz w:val="20"/>
+          <w:szCs w:val="20"/>
+          <w:lang w:val="en-US"/>
+        </w:rPr>
+        <w:t>, The influence graph shows persons in the dataset in unique nodes and influences between them as edges</w:t>
       </w:r>
       <w:r>
         <w:rPr>
@@ -41500,7 +41651,7 @@
         <w:rPr>
           <w:lang w:val="en-US"/>
         </w:rPr>
-        <w:t>4</w:t>
+        <w:t>5</w:t>
       </w:r>
       <w:r>
         <w:rPr>
@@ -41598,7 +41749,7 @@
         <w:rPr>
           <w:lang w:val="en-US"/>
         </w:rPr>
-        <w:t>4</w:t>
+        <w:t>5</w:t>
       </w:r>
       <w:r>
         <w:rPr>
@@ -41626,7 +41777,7 @@
         <w:rPr>
           <w:lang w:val="en-US"/>
         </w:rPr>
-        <w:t>4</w:t>
+        <w:t>5</w:t>
       </w:r>
       <w:r>
         <w:rPr>
@@ -41842,7 +41993,7 @@
           <w:szCs w:val="24"/>
         </w:rPr>
       </w:pPr>
-      <w:bookmarkStart w:id="25" w:name="_Toc78835489"/>
+      <w:bookmarkStart w:id="25" w:name="_Toc78896921"/>
       <w:r>
         <w:rPr>
           <w:b/>
@@ -42648,7 +42799,7 @@
           <w:szCs w:val="24"/>
         </w:rPr>
       </w:pPr>
-      <w:bookmarkStart w:id="26" w:name="_Toc78835490"/>
+      <w:bookmarkStart w:id="26" w:name="_Toc78896922"/>
       <w:r>
         <w:rPr>
           <w:b/>
@@ -42676,7 +42827,7 @@
           <w:szCs w:val="24"/>
         </w:rPr>
       </w:pPr>
-      <w:bookmarkStart w:id="27" w:name="_Toc78835491"/>
+      <w:bookmarkStart w:id="27" w:name="_Toc78896923"/>
       <w:r>
         <w:rPr>
           <w:b/>
@@ -42866,7 +43017,19 @@
         <w:rPr>
           <w:lang w:val="en-US"/>
         </w:rPr>
-        <w:t>Figure 15 draws a sketch of the system design architecture of this technical solution, this architecture is oriented to the expected dataflow from a social media platform to the final analysis tools provided by the web interface.</w:t>
+        <w:t>Figure 1</w:t>
+      </w:r>
+      <w:r>
+        <w:rPr>
+          <w:lang w:val="en-US"/>
+        </w:rPr>
+        <w:t>6</w:t>
+      </w:r>
+      <w:r>
+        <w:rPr>
+          <w:lang w:val="en-US"/>
+        </w:rPr>
+        <w:t xml:space="preserve"> draws a sketch of the system design architecture of this technical solution, this architecture is oriented to the expected dataflow from a social media platform to the final analysis tools provided by the web interface.</w:t>
       </w:r>
     </w:p>
     <w:p>
@@ -42907,7 +43070,7 @@
                     <pic:cNvPicPr/>
                   </pic:nvPicPr>
                   <pic:blipFill>
-                    <a:blip r:embed="rId26" cstate="print">
+                    <a:blip r:embed="rId28" cstate="print">
                       <a:extLst>
                         <a:ext uri="{28A0092B-C50C-407E-A947-70E740481C1C}">
                           <a14:useLocalDpi xmlns:a14="http://schemas.microsoft.com/office/drawing/2010/main" val="0"/>
@@ -42951,7 +43114,7 @@
           <w:szCs w:val="20"/>
           <w:lang w:val="en-GB"/>
         </w:rPr>
-        <w:t xml:space="preserve">Figure 15, The system design architecture of the technical </w:t>
+        <w:t>Figure 1</w:t>
       </w:r>
       <w:r>
         <w:rPr>
@@ -42959,6 +43122,22 @@
           <w:szCs w:val="20"/>
           <w:lang w:val="en-GB"/>
         </w:rPr>
+        <w:t>6</w:t>
+      </w:r>
+      <w:r>
+        <w:rPr>
+          <w:sz w:val="20"/>
+          <w:szCs w:val="20"/>
+          <w:lang w:val="en-GB"/>
+        </w:rPr>
+        <w:t xml:space="preserve">, The system design architecture of the technical </w:t>
+      </w:r>
+      <w:r>
+        <w:rPr>
+          <w:sz w:val="20"/>
+          <w:szCs w:val="20"/>
+          <w:lang w:val="en-GB"/>
+        </w:rPr>
         <w:t>solution</w:t>
       </w:r>
       <w:r>
@@ -43079,7 +43258,7 @@
         </w:rPr>
         <w:t xml:space="preserve">A demonstration site of this solution is published under the domain </w:t>
       </w:r>
-      <w:hyperlink r:id="rId27" w:history="1">
+      <w:hyperlink r:id="rId29" w:history="1">
         <w:r>
           <w:rPr>
             <w:rStyle w:val="Hyperkobling"/>
@@ -43123,7 +43302,7 @@
         </w:rPr>
         <w:t xml:space="preserve">The source code of this technical implementation is publicly available on GitHub.com through this link </w:t>
       </w:r>
-      <w:hyperlink r:id="rId28" w:history="1">
+      <w:hyperlink r:id="rId30" w:history="1">
         <w:r>
           <w:rPr>
             <w:rStyle w:val="Hyperkobling"/>
@@ -43162,7 +43341,7 @@
           <w:szCs w:val="24"/>
         </w:rPr>
       </w:pPr>
-      <w:bookmarkStart w:id="28" w:name="_Toc78835492"/>
+      <w:bookmarkStart w:id="28" w:name="_Toc78896924"/>
       <w:r>
         <w:rPr>
           <w:b/>
@@ -43502,7 +43681,7 @@
         <w:rPr>
           <w:lang w:val="en-US"/>
         </w:rPr>
-        <w:t>6</w:t>
+        <w:t>7</w:t>
       </w:r>
       <w:r>
         <w:rPr>
@@ -43550,7 +43729,7 @@
                     <pic:cNvPicPr/>
                   </pic:nvPicPr>
                   <pic:blipFill>
-                    <a:blip r:embed="rId29">
+                    <a:blip r:embed="rId31">
                       <a:extLst>
                         <a:ext uri="{28A0092B-C50C-407E-A947-70E740481C1C}">
                           <a14:useLocalDpi xmlns:a14="http://schemas.microsoft.com/office/drawing/2010/main" val="0"/>
@@ -43628,7 +43807,7 @@
           <w:szCs w:val="20"/>
           <w:lang w:val="en-GB"/>
         </w:rPr>
-        <w:t>12</w:t>
+        <w:t>9</w:t>
       </w:r>
       <w:r>
         <w:rPr>
@@ -43644,7 +43823,15 @@
           <w:szCs w:val="20"/>
           <w:lang w:val="en-GB"/>
         </w:rPr>
-        <w:t>6,</w:t>
+        <w:t>7</w:t>
+      </w:r>
+      <w:r>
+        <w:rPr>
+          <w:sz w:val="20"/>
+          <w:szCs w:val="20"/>
+          <w:lang w:val="en-GB"/>
+        </w:rPr>
+        <w:t>,</w:t>
       </w:r>
       <w:r>
         <w:rPr>
@@ -43804,7 +43991,13 @@
         <w:rPr>
           <w:lang w:val="en-US"/>
         </w:rPr>
-        <w:t>5.</w:t>
+        <w:t>6</w:t>
+      </w:r>
+      <w:r>
+        <w:rPr>
+          <w:lang w:val="en-US"/>
+        </w:rPr>
+        <w:t>.</w:t>
       </w:r>
     </w:p>
     <w:p>
@@ -43830,7 +44023,19 @@
         <w:rPr>
           <w:lang w:val="en-US"/>
         </w:rPr>
-        <w:t>The following diagram in figure 17 visualizes the crawling mechanism of new submissions from the top 3 most popular subreddits, which helps clarifying how the crawling phase can be applied for future crawling targets.</w:t>
+        <w:t>The following diagram in figure 1</w:t>
+      </w:r>
+      <w:r>
+        <w:rPr>
+          <w:lang w:val="en-US"/>
+        </w:rPr>
+        <w:t>8</w:t>
+      </w:r>
+      <w:r>
+        <w:rPr>
+          <w:lang w:val="en-US"/>
+        </w:rPr>
+        <w:t xml:space="preserve"> visualizes the crawling mechanism of new submissions from the top 3 most popular subreddits, which helps clarifying how the crawling phase can be applied for future crawling targets.</w:t>
       </w:r>
     </w:p>
     <w:p>
@@ -43871,7 +44076,7 @@
                     <pic:cNvPicPr/>
                   </pic:nvPicPr>
                   <pic:blipFill>
-                    <a:blip r:embed="rId30" cstate="print">
+                    <a:blip r:embed="rId32" cstate="print">
                       <a:extLst>
                         <a:ext uri="{28A0092B-C50C-407E-A947-70E740481C1C}">
                           <a14:useLocalDpi xmlns:a14="http://schemas.microsoft.com/office/drawing/2010/main" val="0"/>
@@ -43917,7 +44122,13 @@
         <w:rPr>
           <w:lang w:val="en-US"/>
         </w:rPr>
-        <w:t>17</w:t>
+        <w:t>1</w:t>
+      </w:r>
+      <w:r>
+        <w:rPr>
+          <w:lang w:val="en-US"/>
+        </w:rPr>
+        <w:t>8</w:t>
       </w:r>
       <w:r>
         <w:rPr>
@@ -43949,7 +44160,7 @@
           <w:szCs w:val="24"/>
         </w:rPr>
       </w:pPr>
-      <w:bookmarkStart w:id="29" w:name="_Toc78835493"/>
+      <w:bookmarkStart w:id="29" w:name="_Toc78896925"/>
       <w:r>
         <w:rPr>
           <w:b/>
@@ -44033,7 +44244,19 @@
         <w:rPr>
           <w:lang w:val="en-US"/>
         </w:rPr>
-        <w:t>The next sketch in figure 18 shows the detailed flow of different processes during the graph modelling phase, where in step 1 to 4, data is fetched from the Mongo archive databases using the unique parameter combination of the crawled batch of data.</w:t>
+        <w:t>The next sketch in figure 1</w:t>
+      </w:r>
+      <w:r>
+        <w:rPr>
+          <w:lang w:val="en-US"/>
+        </w:rPr>
+        <w:t>9</w:t>
+      </w:r>
+      <w:r>
+        <w:rPr>
+          <w:lang w:val="en-US"/>
+        </w:rPr>
+        <w:t xml:space="preserve"> shows the detailed flow of different processes during the graph modelling phase, where in step 1 to 4, data is fetched from the Mongo archive databases using the unique parameter combination of the crawled batch of data.</w:t>
       </w:r>
     </w:p>
     <w:p>
@@ -44148,7 +44371,7 @@
                     <pic:cNvPicPr/>
                   </pic:nvPicPr>
                   <pic:blipFill>
-                    <a:blip r:embed="rId31">
+                    <a:blip r:embed="rId33">
                       <a:extLst>
                         <a:ext uri="{28A0092B-C50C-407E-A947-70E740481C1C}">
                           <a14:useLocalDpi xmlns:a14="http://schemas.microsoft.com/office/drawing/2010/main" val="0"/>
@@ -44193,7 +44416,23 @@
           <w:szCs w:val="20"/>
           <w:lang w:val="en-US"/>
         </w:rPr>
-        <w:t xml:space="preserve">Figure 18, A detailed sequential overview of the different main processes </w:t>
+        <w:t>Figure 1</w:t>
+      </w:r>
+      <w:r>
+        <w:rPr>
+          <w:sz w:val="20"/>
+          <w:szCs w:val="20"/>
+          <w:lang w:val="en-US"/>
+        </w:rPr>
+        <w:t>9</w:t>
+      </w:r>
+      <w:r>
+        <w:rPr>
+          <w:sz w:val="20"/>
+          <w:szCs w:val="20"/>
+          <w:lang w:val="en-US"/>
+        </w:rPr>
+        <w:t xml:space="preserve">, A detailed sequential overview of the different main processes </w:t>
       </w:r>
       <w:r>
         <w:rPr>
@@ -44761,7 +45000,7 @@
           <w:szCs w:val="24"/>
         </w:rPr>
       </w:pPr>
-      <w:bookmarkStart w:id="30" w:name="_Toc78835494"/>
+      <w:bookmarkStart w:id="30" w:name="_Toc78896926"/>
       <w:r>
         <w:rPr>
           <w:b/>
@@ -44999,7 +45238,7 @@
           <w:szCs w:val="24"/>
         </w:rPr>
       </w:pPr>
-      <w:bookmarkStart w:id="31" w:name="_Toc78835495"/>
+      <w:bookmarkStart w:id="31" w:name="_Toc78896927"/>
       <w:r>
         <w:rPr>
           <w:b/>
@@ -45135,9 +45374,21 @@
         <w:rPr>
           <w:lang w:val="en-US"/>
         </w:rPr>
-        <w:t xml:space="preserve">Figure 19 shows a screen shot of the index page of this web interface published under </w:t>
-      </w:r>
-      <w:hyperlink r:id="rId32" w:history="1">
+        <w:t xml:space="preserve">Figure </w:t>
+      </w:r>
+      <w:r>
+        <w:rPr>
+          <w:lang w:val="en-US"/>
+        </w:rPr>
+        <w:t>20</w:t>
+      </w:r>
+      <w:r>
+        <w:rPr>
+          <w:lang w:val="en-US"/>
+        </w:rPr>
+        <w:t xml:space="preserve"> shows a screen shot of the index page of this web interface published under </w:t>
+      </w:r>
+      <w:hyperlink r:id="rId34" w:history="1">
         <w:r>
           <w:rPr>
             <w:rStyle w:val="Hyperkobling"/>
@@ -45207,7 +45458,7 @@
                     <pic:cNvPicPr/>
                   </pic:nvPicPr>
                   <pic:blipFill>
-                    <a:blip r:embed="rId33"/>
+                    <a:blip r:embed="rId35"/>
                     <a:stretch>
                       <a:fillRect/>
                     </a:stretch>
@@ -45252,7 +45503,23 @@
           <w:szCs w:val="20"/>
           <w:lang w:val="en-US"/>
         </w:rPr>
-        <w:t>Figure 19, A screen shot of the web interface of this technical solution published under https://smia.uis.no, multiple tools and features are provided in the navigation tabs of th</w:t>
+        <w:t xml:space="preserve">Figure </w:t>
+      </w:r>
+      <w:r>
+        <w:rPr>
+          <w:sz w:val="20"/>
+          <w:szCs w:val="20"/>
+          <w:lang w:val="en-US"/>
+        </w:rPr>
+        <w:t>20</w:t>
+      </w:r>
+      <w:r>
+        <w:rPr>
+          <w:sz w:val="20"/>
+          <w:szCs w:val="20"/>
+          <w:lang w:val="en-US"/>
+        </w:rPr>
+        <w:t>, A screen shot of the web interface of this technical solution published under https://smia.uis.no, multiple tools and features are provided in the navigation tabs of th</w:t>
       </w:r>
       <w:r>
         <w:rPr>
@@ -45287,7 +45554,7 @@
           <w:szCs w:val="24"/>
         </w:rPr>
       </w:pPr>
-      <w:bookmarkStart w:id="32" w:name="_Toc78835496"/>
+      <w:bookmarkStart w:id="32" w:name="_Toc78896928"/>
       <w:r>
         <w:rPr>
           <w:b/>
@@ -46116,7 +46383,7 @@
           <w:szCs w:val="24"/>
         </w:rPr>
       </w:pPr>
-      <w:bookmarkStart w:id="33" w:name="_Toc78835497"/>
+      <w:bookmarkStart w:id="33" w:name="_Toc78896929"/>
       <w:r>
         <w:rPr>
           <w:b/>
@@ -46535,7 +46802,7 @@
           <w:szCs w:val="24"/>
         </w:rPr>
       </w:pPr>
-      <w:bookmarkStart w:id="34" w:name="_Toc78835498"/>
+      <w:bookmarkStart w:id="34" w:name="_Toc78896930"/>
       <w:r>
         <w:rPr>
           <w:b/>
@@ -46903,7 +47170,7 @@
           <w:szCs w:val="24"/>
         </w:rPr>
       </w:pPr>
-      <w:bookmarkStart w:id="35" w:name="_Toc78835499"/>
+      <w:bookmarkStart w:id="35" w:name="_Toc78896931"/>
       <w:r>
         <w:rPr>
           <w:b/>
@@ -48461,7 +48728,7 @@
           <w:szCs w:val="24"/>
         </w:rPr>
       </w:pPr>
-      <w:bookmarkStart w:id="36" w:name="_Toc78835500"/>
+      <w:bookmarkStart w:id="36" w:name="_Toc78896932"/>
       <w:r>
         <w:rPr>
           <w:b/>
@@ -48629,6 +48896,7 @@
         </w:rPr>
         <w:t xml:space="preserve">The configured usernames and passwords are to be specified by the solution administrator(s) using two environment variables in the </w:t>
       </w:r>
+      <w:proofErr w:type="gramStart"/>
       <w:r>
         <w:rPr>
           <w:b/>
@@ -48637,7 +48905,18 @@
           <w:iCs/>
           <w:lang w:val="en-US"/>
         </w:rPr>
-        <w:t>“.env”</w:t>
+        <w:t>“.env</w:t>
+      </w:r>
+      <w:proofErr w:type="gramEnd"/>
+      <w:r>
+        <w:rPr>
+          <w:b/>
+          <w:bCs/>
+          <w:i/>
+          <w:iCs/>
+          <w:lang w:val="en-US"/>
+        </w:rPr>
+        <w:t>”</w:t>
       </w:r>
       <w:r>
         <w:rPr>
@@ -48674,7 +48953,14 @@
         <w:rPr>
           <w:lang w:val="en-US"/>
         </w:rPr>
-        <w:t>first_username</w:t>
+        <w:t>first_</w:t>
+      </w:r>
+      <w:proofErr w:type="gramStart"/>
+      <w:r>
+        <w:rPr>
+          <w:lang w:val="en-US"/>
+        </w:rPr>
+        <w:t>username</w:t>
       </w:r>
       <w:r>
         <w:rPr>
@@ -48686,7 +48972,14 @@
         <w:rPr>
           <w:lang w:val="en-US"/>
         </w:rPr>
-        <w:t>second_username</w:t>
+        <w:t>second</w:t>
+      </w:r>
+      <w:proofErr w:type="gramEnd"/>
+      <w:r>
+        <w:rPr>
+          <w:lang w:val="en-US"/>
+        </w:rPr>
+        <w:t>_username</w:t>
       </w:r>
     </w:p>
     <w:p>
@@ -48714,7 +49007,14 @@
         <w:rPr>
           <w:lang w:val="en-US"/>
         </w:rPr>
-        <w:t>first_password</w:t>
+        <w:t>first_</w:t>
+      </w:r>
+      <w:proofErr w:type="gramStart"/>
+      <w:r>
+        <w:rPr>
+          <w:lang w:val="en-US"/>
+        </w:rPr>
+        <w:t>password</w:t>
       </w:r>
       <w:r>
         <w:rPr>
@@ -48726,7 +49026,14 @@
         <w:rPr>
           <w:lang w:val="en-US"/>
         </w:rPr>
-        <w:t>second_password</w:t>
+        <w:t>second</w:t>
+      </w:r>
+      <w:proofErr w:type="gramEnd"/>
+      <w:r>
+        <w:rPr>
+          <w:lang w:val="en-US"/>
+        </w:rPr>
+        <w:t>_password</w:t>
       </w:r>
     </w:p>
     <w:p>
@@ -49046,7 +49353,7 @@
           <w:szCs w:val="24"/>
         </w:rPr>
       </w:pPr>
-      <w:bookmarkStart w:id="37" w:name="_Toc78835501"/>
+      <w:bookmarkStart w:id="37" w:name="_Toc78896933"/>
       <w:r>
         <w:rPr>
           <w:b/>
@@ -49245,7 +49552,19 @@
         <w:rPr>
           <w:lang w:val="en-US"/>
         </w:rPr>
-        <w:t>Figure 20 below shows an example plot of runtime measurements of a crawled batch of data. Daily plots that show the runtimes of crawled batches are accessible to public users of this system via the “Statistics” tab on the web interface.</w:t>
+        <w:t>Figure 2</w:t>
+      </w:r>
+      <w:r>
+        <w:rPr>
+          <w:lang w:val="en-US"/>
+        </w:rPr>
+        <w:t>1</w:t>
+      </w:r>
+      <w:r>
+        <w:rPr>
+          <w:lang w:val="en-US"/>
+        </w:rPr>
+        <w:t xml:space="preserve"> below shows an example plot of runtime measurements of a crawled batch of data. Daily plots that show the runtimes of crawled batches are accessible to public users of this system via the “Statistics” tab on the web interface.</w:t>
       </w:r>
     </w:p>
     <w:p>
@@ -49293,7 +49612,7 @@
                     <pic:cNvPicPr/>
                   </pic:nvPicPr>
                   <pic:blipFill>
-                    <a:blip r:embed="rId34"/>
+                    <a:blip r:embed="rId36"/>
                     <a:stretch>
                       <a:fillRect/>
                     </a:stretch>
@@ -49338,7 +49657,23 @@
           <w:szCs w:val="20"/>
           <w:lang w:val="en-US"/>
         </w:rPr>
-        <w:t>Figure 20, A</w:t>
+        <w:t>Figure 2</w:t>
+      </w:r>
+      <w:r>
+        <w:rPr>
+          <w:sz w:val="20"/>
+          <w:szCs w:val="20"/>
+          <w:lang w:val="en-US"/>
+        </w:rPr>
+        <w:t>1</w:t>
+      </w:r>
+      <w:r>
+        <w:rPr>
+          <w:sz w:val="20"/>
+          <w:szCs w:val="20"/>
+          <w:lang w:val="en-US"/>
+        </w:rPr>
+        <w:t>, A</w:t>
       </w:r>
       <w:r>
         <w:rPr>
@@ -50123,7 +50458,7 @@
           <w:szCs w:val="24"/>
         </w:rPr>
       </w:pPr>
-      <w:bookmarkStart w:id="38" w:name="_Toc78835502"/>
+      <w:bookmarkStart w:id="38" w:name="_Toc78896934"/>
       <w:r>
         <w:rPr>
           <w:b/>
@@ -50296,7 +50631,19 @@
         <w:rPr>
           <w:lang w:val="en-US"/>
         </w:rPr>
-        <w:t>The following screen shot in figure 21 is taken from the main manager window of the IIS installation. It highlights the setup and some useful modules and features built-in with IIS.</w:t>
+        <w:t>The following screen shot in figure 2</w:t>
+      </w:r>
+      <w:r>
+        <w:rPr>
+          <w:lang w:val="en-US"/>
+        </w:rPr>
+        <w:t>2</w:t>
+      </w:r>
+      <w:r>
+        <w:rPr>
+          <w:lang w:val="en-US"/>
+        </w:rPr>
+        <w:t xml:space="preserve"> is taken from the main manager window of the IIS installation. It highlights the setup and some useful modules and features built-in with IIS.</w:t>
       </w:r>
     </w:p>
     <w:p>
@@ -50355,7 +50702,7 @@
                     <pic:cNvPicPr/>
                   </pic:nvPicPr>
                   <pic:blipFill>
-                    <a:blip r:embed="rId35">
+                    <a:blip r:embed="rId37">
                       <a:extLst>
                         <a:ext uri="{28A0092B-C50C-407E-A947-70E740481C1C}">
                           <a14:useLocalDpi xmlns:a14="http://schemas.microsoft.com/office/drawing/2010/main" val="0"/>
@@ -50423,7 +50770,7 @@
           <w:szCs w:val="20"/>
           <w:lang w:val="en-US"/>
         </w:rPr>
-        <w:t>1</w:t>
+        <w:t>2</w:t>
       </w:r>
       <w:r>
         <w:rPr>
@@ -50522,7 +50869,19 @@
         <w:rPr>
           <w:lang w:val="en-US"/>
         </w:rPr>
-        <w:t>The crawling is scheduled to run each day at 12 PM. Using the Windows Task Scheduler shown in the screen shot of figure 22 below.</w:t>
+        <w:t>The crawling is scheduled to run each day at 12 PM. Using the Windows Task Scheduler shown in the screen shot of figure 2</w:t>
+      </w:r>
+      <w:r>
+        <w:rPr>
+          <w:lang w:val="en-US"/>
+        </w:rPr>
+        <w:t>3</w:t>
+      </w:r>
+      <w:r>
+        <w:rPr>
+          <w:lang w:val="en-US"/>
+        </w:rPr>
+        <w:t xml:space="preserve"> below.</w:t>
       </w:r>
     </w:p>
     <w:p>
@@ -50581,7 +50940,7 @@
                     <pic:cNvPicPr/>
                   </pic:nvPicPr>
                   <pic:blipFill>
-                    <a:blip r:embed="rId36">
+                    <a:blip r:embed="rId38">
                       <a:extLst>
                         <a:ext uri="{28A0092B-C50C-407E-A947-70E740481C1C}">
                           <a14:useLocalDpi xmlns:a14="http://schemas.microsoft.com/office/drawing/2010/main" val="0"/>
@@ -50650,7 +51009,7 @@
           <w:szCs w:val="20"/>
           <w:lang w:val="en-US"/>
         </w:rPr>
-        <w:t>2</w:t>
+        <w:t>3</w:t>
       </w:r>
       <w:r>
         <w:rPr>
@@ -50725,7 +51084,7 @@
           <w:szCs w:val="24"/>
         </w:rPr>
       </w:pPr>
-      <w:bookmarkStart w:id="39" w:name="_Toc78835503"/>
+      <w:bookmarkStart w:id="39" w:name="_Toc78896935"/>
       <w:r>
         <w:rPr>
           <w:b/>
@@ -51117,7 +51476,7 @@
           <w:szCs w:val="24"/>
         </w:rPr>
       </w:pPr>
-      <w:bookmarkStart w:id="40" w:name="_Toc78835504"/>
+      <w:bookmarkStart w:id="40" w:name="_Toc78896936"/>
       <w:r>
         <w:rPr>
           <w:b/>
@@ -52677,7 +53036,7 @@
           <w:szCs w:val="24"/>
         </w:rPr>
       </w:pPr>
-      <w:bookmarkStart w:id="41" w:name="_Toc78835505"/>
+      <w:bookmarkStart w:id="41" w:name="_Toc78896937"/>
       <w:r>
         <w:rPr>
           <w:b/>
@@ -52947,7 +53306,7 @@
         </w:rPr>
         <w:t xml:space="preserve"> at </w:t>
       </w:r>
-      <w:hyperlink r:id="rId37" w:history="1">
+      <w:hyperlink r:id="rId39" w:history="1">
         <w:r>
           <w:rPr>
             <w:rStyle w:val="Hyperkobling"/>
@@ -53036,7 +53395,7 @@
           <w:szCs w:val="24"/>
         </w:rPr>
       </w:pPr>
-      <w:bookmarkStart w:id="42" w:name="_Toc78835506"/>
+      <w:bookmarkStart w:id="42" w:name="_Toc78896938"/>
       <w:r>
         <w:rPr>
           <w:b/>
@@ -54530,7 +54889,7 @@
           <w:docGrid w:linePitch="360"/>
         </w:sectPr>
       </w:pPr>
-      <w:bookmarkStart w:id="43" w:name="_Toc78835507"/>
+      <w:bookmarkStart w:id="43" w:name="_Toc78896939"/>
       <w:r>
         <w:rPr>
           <w:b/>
@@ -55596,7 +55955,7 @@
           <w:szCs w:val="24"/>
         </w:rPr>
       </w:pPr>
-      <w:bookmarkStart w:id="44" w:name="_Toc78835508"/>
+      <w:bookmarkStart w:id="44" w:name="_Toc78896940"/>
       <w:r>
         <w:rPr>
           <w:b/>
@@ -55815,7 +56174,7 @@
         </w:rPr>
         <w:t xml:space="preserve"> </w:t>
       </w:r>
-      <w:hyperlink r:id="rId38" w:history="1">
+      <w:hyperlink r:id="rId40" w:history="1">
         <w:r>
           <w:rPr>
             <w:rStyle w:val="Hyperkobling"/>
@@ -55907,7 +56266,7 @@
         <w:tab/>
         <w:t xml:space="preserve">Statcounter GlobalStats, Social Media Stats Worldwide, Jan 2010 - Dec 2019. [Online]. accessed from </w:t>
       </w:r>
-      <w:hyperlink r:id="rId39" w:anchor="monthly-201001-201912-bar" w:history="1">
+      <w:hyperlink r:id="rId41" w:anchor="monthly-201001-201912-bar" w:history="1">
         <w:r>
           <w:rPr>
             <w:rStyle w:val="Hyperkobling"/>
@@ -56007,7 +56366,7 @@
         <w:tab/>
         <w:t xml:space="preserve">"Working With Text Data" </w:t>
       </w:r>
-      <w:hyperlink r:id="rId40" w:history="1">
+      <w:hyperlink r:id="rId42" w:history="1">
         <w:r>
           <w:rPr>
             <w:rStyle w:val="Hyperkobling"/>
@@ -56072,7 +56431,7 @@
         <w:tab/>
         <w:t xml:space="preserve">"n-gram" </w:t>
       </w:r>
-      <w:hyperlink r:id="rId41" w:history="1">
+      <w:hyperlink r:id="rId43" w:history="1">
         <w:r>
           <w:rPr>
             <w:rStyle w:val="Hyperkobling"/>
@@ -56569,7 +56928,7 @@
         <w:tab/>
         <w:t xml:space="preserve">“Digest access authentication” </w:t>
       </w:r>
-      <w:hyperlink r:id="rId42" w:history="1">
+      <w:hyperlink r:id="rId44" w:history="1">
         <w:r>
           <w:rPr>
             <w:rStyle w:val="Hyperkobling"/>
@@ -56634,7 +56993,7 @@
         <w:tab/>
         <w:t xml:space="preserve">E. Zeitfogel, “Analysis of User Attention on Reddit,” Master thesis, Knowledge Technologies Institute, Graz University of Technology, Graz, 2014. [Online]. Available: </w:t>
       </w:r>
-      <w:hyperlink r:id="rId43" w:history="1">
+      <w:hyperlink r:id="rId45" w:history="1">
         <w:r>
           <w:rPr>
             <w:rStyle w:val="Hyperkobling"/>
@@ -56708,7 +57067,7 @@
         <w:tab/>
         <w:t xml:space="preserve">"FAIR data" </w:t>
       </w:r>
-      <w:hyperlink r:id="rId44" w:history="1">
+      <w:hyperlink r:id="rId46" w:history="1">
         <w:r>
           <w:rPr>
             <w:rStyle w:val="Hyperkobling"/>
@@ -56770,7 +57129,7 @@
         <w:tab/>
         <w:t xml:space="preserve">"Convolutional neural network" </w:t>
       </w:r>
-      <w:hyperlink r:id="rId45" w:history="1">
+      <w:hyperlink r:id="rId47" w:history="1">
         <w:r>
           <w:rPr>
             <w:rStyle w:val="Hyperkobling"/>
@@ -56827,7 +57186,7 @@
         <w:tab/>
         <w:t xml:space="preserve">"Long short-term memory" </w:t>
       </w:r>
-      <w:hyperlink r:id="rId46" w:history="1">
+      <w:hyperlink r:id="rId48" w:history="1">
         <w:r>
           <w:rPr>
             <w:rStyle w:val="Hyperkobling"/>
@@ -56883,7 +57242,7 @@
         <w:tab/>
         <w:t xml:space="preserve">"Bidirectional LSTM" </w:t>
       </w:r>
-      <w:hyperlink r:id="rId47" w:history="1">
+      <w:hyperlink r:id="rId49" w:history="1">
         <w:r>
           <w:rPr>
             <w:rStyle w:val="Hyperkobling"/>
@@ -56956,7 +57315,7 @@
         </w:rPr>
         <w:t xml:space="preserve">T. Wood. "F-Score." Website Title. </w:t>
       </w:r>
-      <w:hyperlink r:id="rId48" w:history="1">
+      <w:hyperlink r:id="rId50" w:history="1">
         <w:r>
           <w:rPr>
             <w:rStyle w:val="Hyperkobling"/>
@@ -57012,7 +57371,7 @@
         <w:tab/>
         <w:t xml:space="preserve">"Reddit" </w:t>
       </w:r>
-      <w:hyperlink r:id="rId49" w:history="1">
+      <w:hyperlink r:id="rId51" w:history="1">
         <w:r>
           <w:rPr>
             <w:rStyle w:val="Hyperkobling"/>
@@ -57077,7 +57436,7 @@
         <w:tab/>
         <w:t xml:space="preserve">"3.1. Cross-validation: evaluating estimator performance" </w:t>
       </w:r>
-      <w:hyperlink r:id="rId50" w:history="1">
+      <w:hyperlink r:id="rId52" w:history="1">
         <w:r>
           <w:rPr>
             <w:rStyle w:val="Hyperkobling"/>
@@ -57133,7 +57492,7 @@
         <w:tab/>
         <w:t xml:space="preserve">"1.5. Stochastic Gradient Descent" </w:t>
       </w:r>
-      <w:hyperlink r:id="rId51" w:history="1">
+      <w:hyperlink r:id="rId53" w:history="1">
         <w:r>
           <w:rPr>
             <w:rStyle w:val="Hyperkobling"/>
@@ -57183,7 +57542,7 @@
           <w:szCs w:val="24"/>
         </w:rPr>
       </w:pPr>
-      <w:bookmarkStart w:id="45" w:name="_Toc78835509"/>
+      <w:bookmarkStart w:id="45" w:name="_Toc78896941"/>
       <w:r>
         <w:rPr>
           <w:b/>
@@ -57274,7 +57633,7 @@
         </w:rPr>
         <w:t xml:space="preserve">PyMoondra youtube channel. “Python Scripts - Scraping Reddit via API (PRAW).” youtube. </w:t>
       </w:r>
-      <w:hyperlink r:id="rId52" w:history="1">
+      <w:hyperlink r:id="rId54" w:history="1">
         <w:r>
           <w:rPr>
             <w:rStyle w:val="Hyperkobling"/>
@@ -57401,7 +57760,7 @@
         </w:rPr>
         <w:t xml:space="preserve"> Database Administrators. </w:t>
       </w:r>
-      <w:hyperlink r:id="rId53" w:history="1">
+      <w:hyperlink r:id="rId55" w:history="1">
         <w:r>
           <w:rPr>
             <w:rStyle w:val="Hyperkobling"/>
@@ -57528,7 +57887,7 @@
         </w:rPr>
         <w:t xml:space="preserve"> Questions. </w:t>
       </w:r>
-      <w:hyperlink r:id="rId54" w:history="1">
+      <w:hyperlink r:id="rId56" w:history="1">
         <w:r>
           <w:rPr>
             <w:rStyle w:val="Hyperkobling"/>
@@ -57619,7 +57978,7 @@
         </w:rPr>
         <w:t xml:space="preserve">Stampery Inc. “How to Enable Authentication on MongoDB.” Medium, mongoaudit. </w:t>
       </w:r>
-      <w:hyperlink r:id="rId55" w:history="1">
+      <w:hyperlink r:id="rId57" w:history="1">
         <w:r>
           <w:rPr>
             <w:rStyle w:val="Hyperkobling"/>
@@ -57710,7 +58069,7 @@
         </w:rPr>
         <w:t xml:space="preserve">Jean-Christophe Chouinard. “Python Script Automation Using Task Scheduler (Windows).” JC Chouinard, Automation – Python - SEO. </w:t>
       </w:r>
-      <w:hyperlink r:id="rId56" w:history="1">
+      <w:hyperlink r:id="rId58" w:history="1">
         <w:r>
           <w:rPr>
             <w:rStyle w:val="Hyperkobling"/>
@@ -57801,7 +58160,7 @@
         </w:rPr>
         <w:t xml:space="preserve">Bhargav Bachina. “Develop NodeJS REST API with MongoDB using Docker Compose.” medium, Bachina Labs. </w:t>
       </w:r>
-      <w:hyperlink r:id="rId57" w:history="1">
+      <w:hyperlink r:id="rId59" w:history="1">
         <w:r>
           <w:rPr>
             <w:rStyle w:val="Hyperkobling"/>
@@ -57892,7 +58251,7 @@
         </w:rPr>
         <w:t xml:space="preserve">λ.eranga. “How to Enable Authentication on MongoDB.” medium, Rahasak-Labs. </w:t>
       </w:r>
-      <w:hyperlink r:id="rId58" w:history="1">
+      <w:hyperlink r:id="rId60" w:history="1">
         <w:r>
           <w:rPr>
             <w:rStyle w:val="Hyperkobling"/>
@@ -57983,7 +58342,7 @@
         </w:rPr>
         <w:t xml:space="preserve">Thibaut. “How to install Neo4j with Docker-Compose?.” medium, thibaut-deveraux. </w:t>
       </w:r>
-      <w:hyperlink r:id="rId59" w:history="1">
+      <w:hyperlink r:id="rId61" w:history="1">
         <w:r>
           <w:rPr>
             <w:rStyle w:val="Hyperkobling"/>
@@ -58065,7 +58424,7 @@
         </w:rPr>
         <w:t xml:space="preserve">neverwalkaloner. “Docker so slow while installing pip requirements.” stackoverflow Questions. </w:t>
       </w:r>
-      <w:hyperlink r:id="rId60" w:history="1">
+      <w:hyperlink r:id="rId62" w:history="1">
         <w:r>
           <w:rPr>
             <w:rStyle w:val="Hyperkobling"/>
@@ -58156,7 +58515,7 @@
         </w:rPr>
         <w:t xml:space="preserve">Itamar Turner-Trauring. “Using Alpine can make Python Docker builds 50× slower.” pythonspeed, Docker. </w:t>
       </w:r>
-      <w:hyperlink r:id="rId61" w:history="1">
+      <w:hyperlink r:id="rId63" w:history="1">
         <w:r>
           <w:rPr>
             <w:rStyle w:val="Hyperkobling"/>
@@ -58274,7 +58633,7 @@
         </w:rPr>
         <w:t xml:space="preserve"> Questions. </w:t>
       </w:r>
-      <w:hyperlink r:id="rId62" w:history="1">
+      <w:hyperlink r:id="rId64" w:history="1">
         <w:r>
           <w:rPr>
             <w:rStyle w:val="Hyperkobling"/>
@@ -58365,7 +58724,7 @@
         </w:rPr>
         <w:t xml:space="preserve">davidism &amp; ThiefMaster. “Wait until database comes up.” github, flask-sqlalchemy. </w:t>
       </w:r>
-      <w:hyperlink r:id="rId63" w:history="1">
+      <w:hyperlink r:id="rId65" w:history="1">
         <w:r>
           <w:rPr>
             <w:rStyle w:val="Hyperkobling"/>
@@ -58501,7 +58860,7 @@
         </w:rPr>
         <w:t xml:space="preserve"> Questions. </w:t>
       </w:r>
-      <w:hyperlink r:id="rId64" w:history="1">
+      <w:hyperlink r:id="rId66" w:history="1">
         <w:r>
           <w:rPr>
             <w:rStyle w:val="Hyperkobling"/>
@@ -58592,7 +58951,7 @@
         </w:rPr>
         <w:t xml:space="preserve">Uday Hiwarale. “A beginner’s guide to deploying a Docker application to production using Docker Compose.” itnext, Docker: Docker Compose. </w:t>
       </w:r>
-      <w:hyperlink r:id="rId65" w:history="1">
+      <w:hyperlink r:id="rId67" w:history="1">
         <w:r>
           <w:rPr>
             <w:rStyle w:val="Hyperkobling"/>
@@ -58683,7 +59042,7 @@
         </w:rPr>
         <w:t xml:space="preserve">Eyal Levin. “flask-cache memoize URL query string parameters as well.” stackoverflow, Questions. </w:t>
       </w:r>
-      <w:hyperlink r:id="rId66" w:history="1">
+      <w:hyperlink r:id="rId68" w:history="1">
         <w:r>
           <w:rPr>
             <w:rStyle w:val="Hyperkobling"/>
@@ -58775,7 +59134,7 @@
         </w:rPr>
         <w:t xml:space="preserve">Hafeezul Kareem. “Python – How to delete a file or folder?.” mkyong, python. </w:t>
       </w:r>
-      <w:hyperlink r:id="rId67" w:history="1">
+      <w:hyperlink r:id="rId69" w:history="1">
         <w:r>
           <w:rPr>
             <w:rStyle w:val="Hyperkobling"/>
@@ -58866,7 +59225,7 @@
         </w:rPr>
         <w:t xml:space="preserve">nikhilaggarwal3. “Create a directory in Python.” geeksforgeeks. </w:t>
       </w:r>
-      <w:hyperlink r:id="rId68" w:history="1">
+      <w:hyperlink r:id="rId70" w:history="1">
         <w:r>
           <w:rPr>
             <w:rStyle w:val="Hyperkobling"/>
@@ -58957,7 +59316,7 @@
         </w:rPr>
         <w:t xml:space="preserve">“Delete all files in a directory in Python.” techiedelight. </w:t>
       </w:r>
-      <w:hyperlink r:id="rId69" w:history="1">
+      <w:hyperlink r:id="rId71" w:history="1">
         <w:r>
           <w:rPr>
             <w:rStyle w:val="Hyperkobling"/>
@@ -59039,7 +59398,7 @@
         </w:rPr>
         <w:t xml:space="preserve">ngShravil.py. “Insert many documents into empty collection, update if document with same key already exist for mongodb.” Stackoverflow, Questions. </w:t>
       </w:r>
-      <w:hyperlink r:id="rId70" w:history="1">
+      <w:hyperlink r:id="rId72" w:history="1">
         <w:r>
           <w:rPr>
             <w:rStyle w:val="Hyperkobling"/>
@@ -59121,7 +59480,7 @@
         </w:rPr>
         <w:t xml:space="preserve">Shovalt. “UndefinedMetricWarning: F-score is ill-defined and being set to 0.0 in labels with no predicted samples.” Stackoverflow, Questions. </w:t>
       </w:r>
-      <w:hyperlink r:id="rId71" w:history="1">
+      <w:hyperlink r:id="rId73" w:history="1">
         <w:r>
           <w:rPr>
             <w:rStyle w:val="Hyperkobling"/>
@@ -59203,7 +59562,7 @@
         </w:rPr>
         <w:t xml:space="preserve">spectras. “Reading file using relative path in python project.” Stackoverflow, Questions. </w:t>
       </w:r>
-      <w:hyperlink r:id="rId72" w:history="1">
+      <w:hyperlink r:id="rId74" w:history="1">
         <w:r>
           <w:rPr>
             <w:rStyle w:val="Hyperkobling"/>
@@ -59294,7 +59653,7 @@
         </w:rPr>
         <w:t xml:space="preserve">Sheldore. “How do I add percentage in horizontal bar chart?.” Stackoverflow, Questions. </w:t>
       </w:r>
-      <w:hyperlink r:id="rId73" w:history="1">
+      <w:hyperlink r:id="rId75" w:history="1">
         <w:r>
           <w:rPr>
             <w:rStyle w:val="Hyperkobling"/>
@@ -59400,7 +59759,7 @@
         </w:rPr>
         <w:t xml:space="preserve">Stackoverflow, Questions. </w:t>
       </w:r>
-      <w:hyperlink r:id="rId74" w:history="1">
+      <w:hyperlink r:id="rId76" w:history="1">
         <w:r>
           <w:rPr>
             <w:rStyle w:val="Hyperkobling"/>
@@ -59491,7 +59850,7 @@
         </w:rPr>
         <w:t xml:space="preserve">Terentev Maksim. “Remove duplicate list in jinja.” Stackoverflow, Questions. </w:t>
       </w:r>
-      <w:hyperlink r:id="rId75" w:history="1">
+      <w:hyperlink r:id="rId77" w:history="1">
         <w:r>
           <w:rPr>
             <w:rStyle w:val="Hyperkobling"/>
@@ -59582,7 +59941,7 @@
         </w:rPr>
         <w:t xml:space="preserve">Varun. “Python : How to copy a dictionary | Shallow Copy vs Deep Copy.” thispointer. </w:t>
       </w:r>
-      <w:hyperlink r:id="rId76" w:history="1">
+      <w:hyperlink r:id="rId78" w:history="1">
         <w:r>
           <w:rPr>
             <w:rStyle w:val="Hyperkobling"/>
@@ -59673,7 +60032,7 @@
         </w:rPr>
         <w:t xml:space="preserve">sh4nks. “__init__.py” github, flask-caching. </w:t>
       </w:r>
-      <w:hyperlink r:id="rId77" w:anchor="L332-L339" w:history="1">
+      <w:hyperlink r:id="rId79" w:anchor="L332-L339" w:history="1">
         <w:r>
           <w:rPr>
             <w:rStyle w:val="Hyperkobling"/>
@@ -59756,7 +60115,7 @@
         <w:tab/>
         <w:t xml:space="preserve">sh4nks. “__init__.py” github, flask-caching. </w:t>
       </w:r>
-      <w:hyperlink r:id="rId78" w:anchor="L390-L415" w:history="1">
+      <w:hyperlink r:id="rId80" w:anchor="L390-L415" w:history="1">
         <w:r>
           <w:rPr>
             <w:rStyle w:val="Hyperkobling"/>
@@ -59876,7 +60235,7 @@
           <w:szCs w:val="24"/>
         </w:rPr>
       </w:pPr>
-      <w:bookmarkStart w:id="46" w:name="_Toc78835510"/>
+      <w:bookmarkStart w:id="46" w:name="_Toc78896942"/>
       <w:r>
         <w:rPr>
           <w:b/>
@@ -59985,7 +60344,7 @@
         </w:rPr>
         <w:t xml:space="preserve">“PRAW: The Python Reddit API Wrapper.” PRAW Online Documentation. </w:t>
       </w:r>
-      <w:hyperlink r:id="rId79" w:history="1">
+      <w:hyperlink r:id="rId81" w:history="1">
         <w:r>
           <w:rPr>
             <w:rStyle w:val="Hyperkobling"/>
@@ -60067,7 +60426,7 @@
         </w:rPr>
         <w:t xml:space="preserve">“The Neo4j Graph Data Science Library Manual v1.6.” neo4j Documentation. </w:t>
       </w:r>
-      <w:hyperlink r:id="rId80" w:history="1">
+      <w:hyperlink r:id="rId82" w:history="1">
         <w:r>
           <w:rPr>
             <w:rStyle w:val="Hyperkobling"/>
@@ -60149,7 +60508,7 @@
         </w:rPr>
         <w:t xml:space="preserve">“Neo4j Developer Resources” neo4j Developer. </w:t>
       </w:r>
-      <w:hyperlink r:id="rId81" w:history="1">
+      <w:hyperlink r:id="rId83" w:history="1">
         <w:r>
           <w:rPr>
             <w:rStyle w:val="Hyperkobling"/>
@@ -60240,7 +60599,7 @@
         </w:rPr>
         <w:t xml:space="preserve">MongoDB, Inc 2008-present. “Enable Access Control.” docs.mongodb.com, Security. </w:t>
       </w:r>
-      <w:hyperlink r:id="rId82" w:history="1">
+      <w:hyperlink r:id="rId84" w:history="1">
         <w:r>
           <w:rPr>
             <w:rStyle w:val="Hyperkobling"/>
@@ -60340,7 +60699,7 @@
         </w:rPr>
         <w:t xml:space="preserve">MongoDB, Inc 2008-present. “The MongoDB 5.0 Manual.” docs.mongodb.com. </w:t>
       </w:r>
-      <w:hyperlink r:id="rId83" w:history="1">
+      <w:hyperlink r:id="rId85" w:history="1">
         <w:r>
           <w:rPr>
             <w:rStyle w:val="Hyperkobling"/>
@@ -60431,7 +60790,7 @@
         </w:rPr>
         <w:t xml:space="preserve">“PyMongo 3.12.0 Documentation" PyMongo Documentation. </w:t>
       </w:r>
-      <w:hyperlink r:id="rId84" w:history="1">
+      <w:hyperlink r:id="rId86" w:history="1">
         <w:r>
           <w:rPr>
             <w:rStyle w:val="Hyperkobling"/>
@@ -60522,7 +60881,7 @@
         </w:rPr>
         <w:t xml:space="preserve">“Python 3.9.6 documentation" Python Documentation. </w:t>
       </w:r>
-      <w:hyperlink r:id="rId85" w:history="1">
+      <w:hyperlink r:id="rId87" w:history="1">
         <w:r>
           <w:rPr>
             <w:rStyle w:val="Hyperkobling"/>
@@ -60613,7 +60972,7 @@
         </w:rPr>
         <w:t xml:space="preserve">“Flask web development" Flask Documentation. </w:t>
       </w:r>
-      <w:hyperlink r:id="rId86" w:history="1">
+      <w:hyperlink r:id="rId88" w:history="1">
         <w:r>
           <w:rPr>
             <w:rStyle w:val="Hyperkobling"/>
@@ -60705,7 +61064,7 @@
         </w:rPr>
         <w:t xml:space="preserve">“Jinija template engine" Jinija Documentation. </w:t>
       </w:r>
-      <w:hyperlink r:id="rId87" w:history="1">
+      <w:hyperlink r:id="rId89" w:history="1">
         <w:r>
           <w:rPr>
             <w:rStyle w:val="Hyperkobling"/>
@@ -60796,7 +61155,7 @@
         </w:rPr>
         <w:t xml:space="preserve">"JavaScript Tutorial" w3schools. </w:t>
       </w:r>
-      <w:hyperlink r:id="rId88" w:history="1">
+      <w:hyperlink r:id="rId90" w:history="1">
         <w:r>
           <w:rPr>
             <w:rStyle w:val="Hyperkobling"/>
@@ -60878,7 +61237,7 @@
         </w:rPr>
         <w:t xml:space="preserve">"CSS Tutorial" w3schools. </w:t>
       </w:r>
-      <w:hyperlink r:id="rId89" w:history="1">
+      <w:hyperlink r:id="rId91" w:history="1">
         <w:r>
           <w:rPr>
             <w:rStyle w:val="Hyperkobling"/>
@@ -60960,7 +61319,7 @@
         </w:rPr>
         <w:t xml:space="preserve">"HTML Tutorial" w3schools. </w:t>
       </w:r>
-      <w:hyperlink r:id="rId90" w:history="1">
+      <w:hyperlink r:id="rId92" w:history="1">
         <w:r>
           <w:rPr>
             <w:rStyle w:val="Hyperkobling"/>
@@ -61051,7 +61410,7 @@
         </w:rPr>
         <w:t xml:space="preserve">“Jquery" Jquery API Documentation. </w:t>
       </w:r>
-      <w:hyperlink r:id="rId91" w:history="1">
+      <w:hyperlink r:id="rId93" w:history="1">
         <w:r>
           <w:rPr>
             <w:rStyle w:val="Hyperkobling"/>
@@ -61142,7 +61501,7 @@
         </w:rPr>
         <w:t xml:space="preserve">“vis.js" vis-network Documentation. </w:t>
       </w:r>
-      <w:hyperlink r:id="rId92" w:history="1">
+      <w:hyperlink r:id="rId94" w:history="1">
         <w:r>
           <w:rPr>
             <w:rStyle w:val="Hyperkobling"/>
@@ -61233,7 +61592,7 @@
         </w:rPr>
         <w:t xml:space="preserve">“vis.js" vis-network Examples. </w:t>
       </w:r>
-      <w:hyperlink r:id="rId93" w:history="1">
+      <w:hyperlink r:id="rId95" w:history="1">
         <w:r>
           <w:rPr>
             <w:rStyle w:val="Hyperkobling"/>
@@ -61324,7 +61683,7 @@
         </w:rPr>
         <w:t xml:space="preserve">“Docker Docs" Get started. </w:t>
       </w:r>
-      <w:hyperlink r:id="rId94" w:history="1">
+      <w:hyperlink r:id="rId96" w:history="1">
         <w:r>
           <w:rPr>
             <w:rStyle w:val="Hyperkobling"/>
@@ -61415,7 +61774,7 @@
         </w:rPr>
         <w:t xml:space="preserve">“Docker Docs" Docker Compose. </w:t>
       </w:r>
-      <w:hyperlink r:id="rId95" w:history="1">
+      <w:hyperlink r:id="rId97" w:history="1">
         <w:r>
           <w:rPr>
             <w:rStyle w:val="Hyperkobling"/>
@@ -61506,7 +61865,7 @@
         </w:rPr>
         <w:t xml:space="preserve">"Bootstrap 3 Tutorial" w3schools. </w:t>
       </w:r>
-      <w:hyperlink r:id="rId96" w:history="1">
+      <w:hyperlink r:id="rId98" w:history="1">
         <w:r>
           <w:rPr>
             <w:rStyle w:val="Hyperkobling"/>
@@ -61597,7 +61956,7 @@
         </w:rPr>
         <w:t xml:space="preserve">“Bootstrap Documentation" getbootstrap.com. </w:t>
       </w:r>
-      <w:hyperlink r:id="rId97" w:history="1">
+      <w:hyperlink r:id="rId99" w:history="1">
         <w:r>
           <w:rPr>
             <w:rStyle w:val="Hyperkobling"/>
@@ -61679,7 +62038,7 @@
         </w:rPr>
         <w:t xml:space="preserve">“flask-caching documentation" flask-caching. </w:t>
       </w:r>
-      <w:hyperlink r:id="rId98" w:history="1">
+      <w:hyperlink r:id="rId100" w:history="1">
         <w:r>
           <w:rPr>
             <w:rStyle w:val="Hyperkobling"/>
@@ -61761,7 +62120,7 @@
         </w:rPr>
         <w:t xml:space="preserve">“Digest authentication example" flask-httpauth. </w:t>
       </w:r>
-      <w:hyperlink r:id="rId99" w:history="1">
+      <w:hyperlink r:id="rId101" w:history="1">
         <w:r>
           <w:rPr>
             <w:rStyle w:val="Hyperkobling"/>
@@ -61843,7 +62202,7 @@
         </w:rPr>
         <w:t xml:space="preserve">“Custom Error Pages" Flask Error Handling. </w:t>
       </w:r>
-      <w:hyperlink r:id="rId100" w:history="1">
+      <w:hyperlink r:id="rId102" w:history="1">
         <w:r>
           <w:rPr>
             <w:rStyle w:val="Hyperkobling"/>
@@ -61925,7 +62284,7 @@
         </w:rPr>
         <w:t xml:space="preserve">“Internet Information Services (IIS) for windows" IIS overview. </w:t>
       </w:r>
-      <w:hyperlink r:id="rId101" w:history="1">
+      <w:hyperlink r:id="rId103" w:history="1">
         <w:r>
           <w:rPr>
             <w:rStyle w:val="Hyperkobling"/>
@@ -62016,7 +62375,7 @@
         </w:rPr>
         <w:t xml:space="preserve">“Task Scheduler for developers" Windows Developer. </w:t>
       </w:r>
-      <w:hyperlink r:id="rId102" w:history="1">
+      <w:hyperlink r:id="rId104" w:history="1">
         <w:r>
           <w:rPr>
             <w:rStyle w:val="Hyperkobling"/>
@@ -62088,28 +62447,6 @@
 </file>
 
 <file path=word/footer1.xml><?xml version="1.0" encoding="utf-8"?>
-<w:ftr xmlns:wpc="http://schemas.microsoft.com/office/word/2010/wordprocessingCanvas" xmlns:cx="http://schemas.microsoft.com/office/drawing/2014/chartex" xmlns:cx1="http://schemas.microsoft.com/office/drawing/2015/9/8/chartex" xmlns:cx2="http://schemas.microsoft.com/office/drawing/2015/10/21/chartex" xmlns:cx3="http://schemas.microsoft.com/office/drawing/2016/5/9/chartex" xmlns:cx4="http://schemas.microsoft.com/office/drawing/2016/5/10/chartex" xmlns:cx5="http://schemas.microsoft.com/office/drawing/2016/5/11/chartex" xmlns:cx6="http://schemas.microsoft.com/office/drawing/2016/5/12/chartex" xmlns:cx7="http://schemas.microsoft.com/office/drawing/2016/5/13/chartex" xmlns:cx8="http://schemas.microsoft.com/office/drawing/2016/5/14/chartex" xmlns:mc="http://schemas.openxmlformats.org/markup-compatibility/2006" xmlns:aink="http://schemas.microsoft.com/office/drawing/2016/ink" xmlns:am3d="http://schemas.microsoft.com/office/drawing/2017/model3d" xmlns:o="urn:schemas-microsoft-com:office:office" xmlns:r="http://schemas.openxmlformats.org/officeDocument/2006/relationships" xmlns:m="http://schemas.openxmlformats.org/officeDocument/2006/math" xmlns:v="urn:schemas-microsoft-com:vml" xmlns:wp14="http://schemas.microsoft.com/office/word/2010/wordprocessingDrawing" xmlns:wp="http://schemas.openxmlformats.org/drawingml/2006/wordprocessingDrawing" xmlns:w10="urn:schemas-microsoft-com:office:word" xmlns:w="http://schemas.openxmlformats.org/wordprocessingml/2006/main" xmlns:w14="http://schemas.microsoft.com/office/word/2010/wordml" xmlns:w15="http://schemas.microsoft.com/office/word/2012/wordml" xmlns:w16cex="http://schemas.microsoft.com/office/word/2018/wordml/cex" xmlns:w16cid="http://schemas.microsoft.com/office/word/2016/wordml/cid" xmlns:w16="http://schemas.microsoft.com/office/word/2018/wordml" xmlns:w16se="http://schemas.microsoft.com/office/word/2015/wordml/symex" xmlns:wpg="http://schemas.microsoft.com/office/word/2010/wordprocessingGroup" xmlns:wpi="http://schemas.microsoft.com/office/word/2010/wordprocessingInk" xmlns:wne="http://schemas.microsoft.com/office/word/2006/wordml" xmlns:wps="http://schemas.microsoft.com/office/word/2010/wordprocessingShape" mc:Ignorable="w14 w15 w16se w16cid w16 w16cex wp14">
-  <w:p>
-    <w:pPr>
-      <w:pStyle w:val="Bunntekst"/>
-      <w:jc w:val="left"/>
-      <w:rPr>
-        <w:sz w:val="16"/>
-        <w:szCs w:val="16"/>
-      </w:rPr>
-    </w:pPr>
-    <w:r>
-      <w:rPr>
-        <w:sz w:val="16"/>
-        <w:szCs w:val="16"/>
-      </w:rPr>
-      <w:t>XXX-X-XXXX-XXXX-X/XX/$XX.00 ©20XX IEEE</w:t>
-    </w:r>
-  </w:p>
-</w:ftr>
-</file>
-
-<file path=word/footer2.xml><?xml version="1.0" encoding="utf-8"?>
 <w:ftr xmlns:wpc="http://schemas.microsoft.com/office/word/2010/wordprocessingCanvas" xmlns:cx="http://schemas.microsoft.com/office/drawing/2014/chartex" xmlns:cx1="http://schemas.microsoft.com/office/drawing/2015/9/8/chartex" xmlns:cx2="http://schemas.microsoft.com/office/drawing/2015/10/21/chartex" xmlns:cx3="http://schemas.microsoft.com/office/drawing/2016/5/9/chartex" xmlns:cx4="http://schemas.microsoft.com/office/drawing/2016/5/10/chartex" xmlns:cx5="http://schemas.microsoft.com/office/drawing/2016/5/11/chartex" xmlns:cx6="http://schemas.microsoft.com/office/drawing/2016/5/12/chartex" xmlns:cx7="http://schemas.microsoft.com/office/drawing/2016/5/13/chartex" xmlns:cx8="http://schemas.microsoft.com/office/drawing/2016/5/14/chartex" xmlns:mc="http://schemas.openxmlformats.org/markup-compatibility/2006" xmlns:aink="http://schemas.microsoft.com/office/drawing/2016/ink" xmlns:am3d="http://schemas.microsoft.com/office/drawing/2017/model3d" xmlns:o="urn:schemas-microsoft-com:office:office" xmlns:r="http://schemas.openxmlformats.org/officeDocument/2006/relationships" xmlns:m="http://schemas.openxmlformats.org/officeDocument/2006/math" xmlns:v="urn:schemas-microsoft-com:vml" xmlns:wp14="http://schemas.microsoft.com/office/word/2010/wordprocessingDrawing" xmlns:wp="http://schemas.openxmlformats.org/drawingml/2006/wordprocessingDrawing" xmlns:w10="urn:schemas-microsoft-com:office:word" xmlns:w="http://schemas.openxmlformats.org/wordprocessingml/2006/main" xmlns:w14="http://schemas.microsoft.com/office/word/2010/wordml" xmlns:w15="http://schemas.microsoft.com/office/word/2012/wordml" xmlns:w16cex="http://schemas.microsoft.com/office/word/2018/wordml/cex" xmlns:w16cid="http://schemas.microsoft.com/office/word/2016/wordml/cid" xmlns:w16="http://schemas.microsoft.com/office/word/2018/wordml" xmlns:w16se="http://schemas.microsoft.com/office/word/2015/wordml/symex" xmlns:wpg="http://schemas.microsoft.com/office/word/2010/wordprocessingGroup" xmlns:wpi="http://schemas.microsoft.com/office/word/2010/wordprocessingInk" xmlns:wne="http://schemas.microsoft.com/office/word/2006/wordml" xmlns:wps="http://schemas.microsoft.com/office/word/2010/wordprocessingShape" mc:Ignorable="w14 w15 w16se w16cid w16 w16cex wp14">
   <w:p>
     <w:pPr>

</xml_diff>